<commit_message>
*)F/W, Receiver pers.Doc description
</commit_message>
<xml_diff>
--- a/3nd_sem/SA/kienboeck_stoeckl_lehner_grill_murrent/arc42-template-v60-DE mugrkistle_stoeckl.docx
+++ b/3nd_sem/SA/kienboeck_stoeckl_lehner_grill_murrent/arc42-template-v60-DE mugrkistle_stoeckl.docx
@@ -731,7 +731,7 @@
                 </mc:Choice>
                 <mc:Fallback>
                   <w:pict>
-                    <v:rect w14:anchorId="3BF0288C" id="AutoShape 4" o:spid="_x0000_s1026" style="width:74.4pt;height:37.6pt;visibility:visible;mso-wrap-style:square;mso-left-percent:-10001;mso-top-percent:-10001;mso-position-horizontal:absolute;mso-position-horizontal-relative:char;mso-position-vertical:absolute;mso-position-vertical-relative:line;mso-left-percent:-10001;mso-top-percent:-10001;v-text-anchor:top" o:gfxdata="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" filled="f" stroked="f">
+                    <v:rect w14:anchorId="43B883D6" id="AutoShape 4" o:spid="_x0000_s1026" style="width:74.4pt;height:37.6pt;visibility:visible;mso-wrap-style:square;mso-left-percent:-10001;mso-top-percent:-10001;mso-position-horizontal:absolute;mso-position-horizontal-relative:char;mso-position-vertical:absolute;mso-position-vertical-relative:line;mso-left-percent:-10001;mso-top-percent:-10001;v-text-anchor:top" o:gfxdata="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" filled="f" stroked="f">
                       <o:lock v:ext="edit" aspectratio="t"/>
                       <w10:anchorlock/>
                     </v:rect>
@@ -18975,99 +18975,50 @@
     <w:p>
       <w:pPr>
         <w:rPr>
-          <w:ins w:id="407" w:author="Bernhard Stoeckl" w:date="2014-11-03T19:51:00Z"/>
-          <w:rPrChange w:id="408" w:author="Bernhard Stoeckl" w:date="2014-11-05T20:22:00Z">
-            <w:rPr>
-              <w:ins w:id="409" w:author="Bernhard Stoeckl" w:date="2014-11-03T19:51:00Z"/>
-            </w:rPr>
-          </w:rPrChange>
-        </w:rPr>
-        <w:pPrChange w:id="410" w:author="Bernhard Stoeckl" w:date="2014-11-05T20:22:00Z">
-          <w:pPr>
-            <w:pStyle w:val="berschrift2"/>
-          </w:pPr>
-        </w:pPrChange>
-      </w:pPr>
-      <w:ins w:id="411" w:author="Bernhard Stoeckl" w:date="2014-11-05T20:22:00Z">
+          <w:ins w:id="407" w:author="Bernhard Stoeckl [2]" w:date="2014-11-16T21:42:00Z"/>
+        </w:rPr>
+      </w:pPr>
+      <w:bookmarkStart w:id="408" w:name="_GoBack"/>
+      <w:bookmarkEnd w:id="408"/>
+      <w:ins w:id="409" w:author="Bernhard Stoeckl" w:date="2014-11-05T20:22:00Z">
+        <w:del w:id="410" w:author="Bernhard Stoeckl [2]" w:date="2014-11-16T21:42:00Z">
+          <w:r>
+            <w:delText>Das</w:delText>
+          </w:r>
+        </w:del>
+      </w:ins>
+      <w:ins w:id="411" w:author="Bernhard Stoeckl [2]" w:date="2014-11-16T21:42:00Z">
         <w:r>
-          <w:t xml:space="preserve">Das Forward-Receiver Pattern </w:t>
+          <w:t xml:space="preserve">Das Forward-Receiver Pattern (siehe Abb.) bietet die Möglichkeit das senden und empfangen von Nachrichten, welche von den verschiedenen Clients kommen zu entkoppeln. Eingesetzt wird der F/R </w:t>
+        </w:r>
+        <w:r>
+          <w:t>im</w:t>
+        </w:r>
+        <w:r>
+          <w:t xml:space="preserve"> aktuellen Projekt in der Middleware zwisc</w:t>
+        </w:r>
+        <w:r>
+          <w:t>hen Master/Slave und Broker um eine asynchrone IPC innerhalb der Middleware sicher zu stellen.</w:t>
         </w:r>
       </w:ins>
-      <w:ins w:id="412" w:author="Bernhard Stoeckl" w:date="2014-11-05T20:23:00Z">
-        <w:r>
-          <w:t xml:space="preserve">(siehe Abb.) </w:t>
-        </w:r>
-      </w:ins>
-      <w:ins w:id="413" w:author="Bernhard Stoeckl" w:date="2014-11-05T20:24:00Z">
-        <w:r>
-          <w:t xml:space="preserve">bietet die Möglichkeit das senden und empfangen von Nachrichten, welche von den </w:t>
-        </w:r>
-      </w:ins>
-      <w:ins w:id="414" w:author="Bernhard Stoeckl" w:date="2014-11-05T20:25:00Z">
-        <w:r>
-          <w:t>verschiedenen</w:t>
-        </w:r>
-      </w:ins>
-      <w:ins w:id="415" w:author="Bernhard Stoeckl" w:date="2014-11-05T20:24:00Z">
-        <w:r>
-          <w:t xml:space="preserve"> Clients kommen zu entkoppeln. </w:t>
-        </w:r>
-      </w:ins>
-      <w:ins w:id="416" w:author="Bernhard Stoeckl [2]" w:date="2014-11-14T15:30:00Z">
-        <w:r>
-          <w:t>Eingesetzt</w:t>
-        </w:r>
-      </w:ins>
-      <w:ins w:id="417" w:author="Bernhard Stoeckl [2]" w:date="2014-11-14T15:35:00Z">
-        <w:r>
-          <w:t xml:space="preserve"> wird der F/R </w:t>
-        </w:r>
-      </w:ins>
-      <w:ins w:id="418" w:author="Bernhard Stoeckl [2]" w:date="2014-11-14T15:30:00Z">
-        <w:r>
-          <w:t>in</w:t>
-        </w:r>
-      </w:ins>
-      <w:ins w:id="419" w:author="Bernhard Stoeckl [2]" w:date="2014-11-14T15:35:00Z">
-        <w:r>
-          <w:t xml:space="preserve"> dem aktuellen Projekt in</w:t>
-        </w:r>
-      </w:ins>
-      <w:ins w:id="420" w:author="Bernhard Stoeckl [2]" w:date="2014-11-14T15:30:00Z">
-        <w:r>
-          <w:t xml:space="preserve"> der Middleware zwischen Master/Slave und Broker</w:t>
-        </w:r>
-      </w:ins>
-      <w:ins w:id="421" w:author="Bernhard Stoeckl [2]" w:date="2014-11-14T15:36:00Z">
-        <w:r>
-          <w:t xml:space="preserve"> um …</w:t>
-        </w:r>
-      </w:ins>
-      <w:bookmarkStart w:id="422" w:name="_GoBack"/>
-      <w:bookmarkEnd w:id="422"/>
-    </w:p>
-    <w:p>
-      <w:pPr>
-        <w:rPr>
-          <w:ins w:id="423" w:author="Bernhard Stoeckl" w:date="2014-11-05T18:41:00Z"/>
-        </w:rPr>
-        <w:pPrChange w:id="424" w:author="Bernhard Stoeckl" w:date="2014-11-03T19:51:00Z">
-          <w:pPr>
-            <w:pStyle w:val="berschrift2"/>
-          </w:pPr>
-        </w:pPrChange>
-      </w:pPr>
-      <w:ins w:id="425" w:author="Bernhard Stoeckl" w:date="2014-11-03T19:52:00Z">
+    </w:p>
+    <w:p>
+      <w:pPr>
+        <w:jc w:val="center"/>
+        <w:rPr>
+          <w:ins w:id="412" w:author="Bernhard Stoeckl [2]" w:date="2014-11-16T21:42:00Z"/>
+        </w:rPr>
+      </w:pPr>
+      <w:ins w:id="413" w:author="Bernhard Stoeckl [2]" w:date="2014-11-16T21:42:00Z">
         <w:r>
           <w:rPr>
             <w:noProof/>
           </w:rPr>
-          <w:lastRenderedPageBreak/>
           <w:drawing>
-            <wp:inline distT="0" distB="0" distL="0" distR="0" wp14:anchorId="32240122" wp14:editId="5B93D2E6">
-              <wp:extent cx="3847795" cy="1999089"/>
-              <wp:effectExtent l="0" t="0" r="635" b="1270"/>
-              <wp:docPr id="1" name="Grafik 1" descr="http://wiki.ifs.hsr.ch/APF/files/forwarder_receiver_szen1.png"/>
+            <wp:inline distT="0" distB="0" distL="0" distR="0" wp14:anchorId="7FC3065A" wp14:editId="77D7AC8B">
+              <wp:extent cx="3411941" cy="1772644"/>
+              <wp:effectExtent l="0" t="0" r="0" b="0"/>
+              <wp:docPr id="50" name="Grafik 50" descr="http://wiki.ifs.hsr.ch/APF/files/forwarder_receiver_szen1.png"/>
               <wp:cNvGraphicFramePr>
                 <a:graphicFrameLocks xmlns:a="http://schemas.openxmlformats.org/drawingml/2006/main" noChangeAspect="1"/>
               </wp:cNvGraphicFramePr>
@@ -19096,7 +19047,7 @@
                     <pic:spPr bwMode="auto">
                       <a:xfrm>
                         <a:off x="0" y="0"/>
-                        <a:ext cx="3856222" cy="2003467"/>
+                        <a:ext cx="3422050" cy="1777896"/>
                       </a:xfrm>
                       <a:prstGeom prst="rect">
                         <a:avLst/>
@@ -19116,74 +19067,211 @@
     </w:p>
     <w:p>
       <w:pPr>
-        <w:rPr>
-          <w:ins w:id="426" w:author="Mario Murrent" w:date="2014-10-27T22:30:00Z"/>
-          <w:rPrChange w:id="427" w:author="Bernhard Stoeckl" w:date="2014-11-03T19:51:00Z">
+        <w:jc w:val="left"/>
+        <w:rPr>
+          <w:ins w:id="414" w:author="Bernhard Stoeckl [2]" w:date="2014-11-16T21:42:00Z"/>
+        </w:rPr>
+      </w:pPr>
+      <w:ins w:id="415" w:author="Bernhard Stoeckl [2]" w:date="2014-11-16T21:42:00Z">
+        <w:r>
+          <w:lastRenderedPageBreak/>
+          <w:t>Über den Broker kommende Anfragen werden über dessen Forwarder an den Receiver des Master gestellt. Die folgende Abbildung zeigt den zeitlichen Ablauf einer IPC über das F/R Pattern.</w:t>
+        </w:r>
+      </w:ins>
+    </w:p>
+    <w:p>
+      <w:pPr>
+        <w:rPr>
+          <w:ins w:id="416" w:author="Bernhard Stoeckl" w:date="2014-11-03T19:51:00Z"/>
+          <w:rPrChange w:id="417" w:author="Bernhard Stoeckl" w:date="2014-11-05T20:22:00Z">
             <w:rPr>
-              <w:ins w:id="428" w:author="Mario Murrent" w:date="2014-10-27T22:30:00Z"/>
+              <w:ins w:id="418" w:author="Bernhard Stoeckl" w:date="2014-11-03T19:51:00Z"/>
             </w:rPr>
           </w:rPrChange>
         </w:rPr>
-        <w:pPrChange w:id="429" w:author="Bernhard Stoeckl" w:date="2014-11-03T19:51:00Z">
+        <w:pPrChange w:id="419" w:author="Bernhard Stoeckl" w:date="2014-11-05T20:22:00Z">
           <w:pPr>
             <w:pStyle w:val="berschrift2"/>
           </w:pPr>
         </w:pPrChange>
       </w:pPr>
-      <w:ins w:id="430" w:author="Bernhard Stoeckl" w:date="2014-11-05T18:41:00Z">
-        <w:r>
-          <w:rPr>
-            <w:noProof/>
-          </w:rPr>
-          <w:drawing>
-            <wp:inline distT="0" distB="0" distL="0" distR="0" wp14:anchorId="4B635963" wp14:editId="0DA81E1A">
-              <wp:extent cx="3679545" cy="3011718"/>
-              <wp:effectExtent l="0" t="0" r="0" b="0"/>
-              <wp:docPr id="2" name="Grafik 2" descr="forwarderReceiverDyn"/>
-              <wp:cNvGraphicFramePr>
-                <a:graphicFrameLocks xmlns:a="http://schemas.openxmlformats.org/drawingml/2006/main" noChangeAspect="1"/>
-              </wp:cNvGraphicFramePr>
-              <a:graphic xmlns:a="http://schemas.openxmlformats.org/drawingml/2006/main">
-                <a:graphicData uri="http://schemas.openxmlformats.org/drawingml/2006/picture">
-                  <pic:pic xmlns:pic="http://schemas.openxmlformats.org/drawingml/2006/picture">
-                    <pic:nvPicPr>
-                      <pic:cNvPr id="0" name="Picture 1" descr="forwarderReceiverDyn"/>
-                      <pic:cNvPicPr>
-                        <a:picLocks noChangeAspect="1" noChangeArrowheads="1"/>
-                      </pic:cNvPicPr>
-                    </pic:nvPicPr>
-                    <pic:blipFill>
-                      <a:blip r:embed="rId16">
-                        <a:extLst>
-                          <a:ext uri="{28A0092B-C50C-407E-A947-70E740481C1C}">
-                            <a14:useLocalDpi xmlns:a14="http://schemas.microsoft.com/office/drawing/2010/main" val="0"/>
-                          </a:ext>
-                        </a:extLst>
-                      </a:blip>
-                      <a:srcRect/>
-                      <a:stretch>
-                        <a:fillRect/>
-                      </a:stretch>
-                    </pic:blipFill>
-                    <pic:spPr bwMode="auto">
-                      <a:xfrm>
-                        <a:off x="0" y="0"/>
-                        <a:ext cx="3683702" cy="3015121"/>
-                      </a:xfrm>
-                      <a:prstGeom prst="rect">
-                        <a:avLst/>
-                      </a:prstGeom>
-                      <a:noFill/>
-                      <a:ln>
+      <w:ins w:id="420" w:author="Bernhard Stoeckl" w:date="2014-11-05T20:22:00Z">
+        <w:del w:id="421" w:author="Bernhard Stoeckl [2]" w:date="2014-11-16T21:42:00Z">
+          <w:r>
+            <w:delText xml:space="preserve"> Forward-Receiver Pattern </w:delText>
+          </w:r>
+        </w:del>
+      </w:ins>
+      <w:ins w:id="422" w:author="Bernhard Stoeckl" w:date="2014-11-05T20:23:00Z">
+        <w:del w:id="423" w:author="Bernhard Stoeckl [2]" w:date="2014-11-16T21:42:00Z">
+          <w:r>
+            <w:delText xml:space="preserve">(siehe Abb.) </w:delText>
+          </w:r>
+        </w:del>
+      </w:ins>
+      <w:ins w:id="424" w:author="Bernhard Stoeckl" w:date="2014-11-05T20:24:00Z">
+        <w:del w:id="425" w:author="Bernhard Stoeckl [2]" w:date="2014-11-16T21:42:00Z">
+          <w:r>
+            <w:delText xml:space="preserve">bietet die Möglichkeit das senden und empfangen von Nachrichten, welche von den </w:delText>
+          </w:r>
+        </w:del>
+      </w:ins>
+      <w:ins w:id="426" w:author="Bernhard Stoeckl" w:date="2014-11-05T20:25:00Z">
+        <w:del w:id="427" w:author="Bernhard Stoeckl [2]" w:date="2014-11-16T21:42:00Z">
+          <w:r>
+            <w:delText>verschiedenen</w:delText>
+          </w:r>
+        </w:del>
+      </w:ins>
+      <w:ins w:id="428" w:author="Bernhard Stoeckl" w:date="2014-11-05T20:24:00Z">
+        <w:del w:id="429" w:author="Bernhard Stoeckl [2]" w:date="2014-11-16T21:42:00Z">
+          <w:r>
+            <w:delText xml:space="preserve"> Clients kommen zu entkoppeln. </w:delText>
+          </w:r>
+        </w:del>
+      </w:ins>
+    </w:p>
+    <w:p>
+      <w:pPr>
+        <w:rPr>
+          <w:ins w:id="430" w:author="Bernhard Stoeckl" w:date="2014-11-05T18:41:00Z"/>
+        </w:rPr>
+        <w:pPrChange w:id="431" w:author="Bernhard Stoeckl" w:date="2014-11-03T19:51:00Z">
+          <w:pPr>
+            <w:pStyle w:val="berschrift2"/>
+          </w:pPr>
+        </w:pPrChange>
+      </w:pPr>
+      <w:ins w:id="432" w:author="Bernhard Stoeckl" w:date="2014-11-03T19:52:00Z">
+        <w:del w:id="433" w:author="Bernhard Stoeckl [2]" w:date="2014-11-16T21:41:00Z">
+          <w:r>
+            <w:rPr>
+              <w:noProof/>
+            </w:rPr>
+            <w:drawing>
+              <wp:inline distT="0" distB="0" distL="0" distR="0" wp14:anchorId="32240122" wp14:editId="51ACB931">
+                <wp:extent cx="3847795" cy="1999089"/>
+                <wp:effectExtent l="0" t="0" r="635" b="1270"/>
+                <wp:docPr id="1" name="Grafik 1" descr="http://wiki.ifs.hsr.ch/APF/files/forwarder_receiver_szen1.png"/>
+                <wp:cNvGraphicFramePr>
+                  <a:graphicFrameLocks xmlns:a="http://schemas.openxmlformats.org/drawingml/2006/main" noChangeAspect="1"/>
+                </wp:cNvGraphicFramePr>
+                <a:graphic xmlns:a="http://schemas.openxmlformats.org/drawingml/2006/main">
+                  <a:graphicData uri="http://schemas.openxmlformats.org/drawingml/2006/picture">
+                    <pic:pic xmlns:pic="http://schemas.openxmlformats.org/drawingml/2006/picture">
+                      <pic:nvPicPr>
+                        <pic:cNvPr id="0" name="Picture 1" descr="http://wiki.ifs.hsr.ch/APF/files/forwarder_receiver_szen1.png"/>
+                        <pic:cNvPicPr>
+                          <a:picLocks noChangeAspect="1" noChangeArrowheads="1"/>
+                        </pic:cNvPicPr>
+                      </pic:nvPicPr>
+                      <pic:blipFill>
+                        <a:blip r:embed="rId15">
+                          <a:extLst>
+                            <a:ext uri="{28A0092B-C50C-407E-A947-70E740481C1C}">
+                              <a14:useLocalDpi xmlns:a14="http://schemas.microsoft.com/office/drawing/2010/main" val="0"/>
+                            </a:ext>
+                          </a:extLst>
+                        </a:blip>
+                        <a:srcRect/>
+                        <a:stretch>
+                          <a:fillRect/>
+                        </a:stretch>
+                      </pic:blipFill>
+                      <pic:spPr bwMode="auto">
+                        <a:xfrm>
+                          <a:off x="0" y="0"/>
+                          <a:ext cx="3856222" cy="2003467"/>
+                        </a:xfrm>
+                        <a:prstGeom prst="rect">
+                          <a:avLst/>
+                        </a:prstGeom>
                         <a:noFill/>
-                      </a:ln>
-                    </pic:spPr>
-                  </pic:pic>
-                </a:graphicData>
-              </a:graphic>
-            </wp:inline>
-          </w:drawing>
-        </w:r>
+                        <a:ln>
+                          <a:noFill/>
+                        </a:ln>
+                      </pic:spPr>
+                    </pic:pic>
+                  </a:graphicData>
+                </a:graphic>
+              </wp:inline>
+            </w:drawing>
+          </w:r>
+        </w:del>
+      </w:ins>
+    </w:p>
+    <w:p>
+      <w:pPr>
+        <w:rPr>
+          <w:ins w:id="434" w:author="Mario Murrent" w:date="2014-10-27T22:30:00Z"/>
+          <w:rPrChange w:id="435" w:author="Bernhard Stoeckl" w:date="2014-11-03T19:51:00Z">
+            <w:rPr>
+              <w:ins w:id="436" w:author="Mario Murrent" w:date="2014-10-27T22:30:00Z"/>
+            </w:rPr>
+          </w:rPrChange>
+        </w:rPr>
+        <w:pPrChange w:id="437" w:author="Bernhard Stoeckl" w:date="2014-11-03T19:51:00Z">
+          <w:pPr>
+            <w:pStyle w:val="berschrift2"/>
+          </w:pPr>
+        </w:pPrChange>
+      </w:pPr>
+      <w:ins w:id="438" w:author="Bernhard Stoeckl" w:date="2014-11-05T18:41:00Z">
+        <w:del w:id="439" w:author="Bernhard Stoeckl [2]" w:date="2014-11-16T21:41:00Z">
+          <w:r>
+            <w:rPr>
+              <w:noProof/>
+            </w:rPr>
+            <w:drawing>
+              <wp:inline distT="0" distB="0" distL="0" distR="0" wp14:anchorId="4B635963" wp14:editId="5D962F71">
+                <wp:extent cx="3679545" cy="3011718"/>
+                <wp:effectExtent l="0" t="0" r="0" b="0"/>
+                <wp:docPr id="2" name="Grafik 2" descr="forwarderReceiverDyn"/>
+                <wp:cNvGraphicFramePr>
+                  <a:graphicFrameLocks xmlns:a="http://schemas.openxmlformats.org/drawingml/2006/main" noChangeAspect="1"/>
+                </wp:cNvGraphicFramePr>
+                <a:graphic xmlns:a="http://schemas.openxmlformats.org/drawingml/2006/main">
+                  <a:graphicData uri="http://schemas.openxmlformats.org/drawingml/2006/picture">
+                    <pic:pic xmlns:pic="http://schemas.openxmlformats.org/drawingml/2006/picture">
+                      <pic:nvPicPr>
+                        <pic:cNvPr id="0" name="Picture 1" descr="forwarderReceiverDyn"/>
+                        <pic:cNvPicPr>
+                          <a:picLocks noChangeAspect="1" noChangeArrowheads="1"/>
+                        </pic:cNvPicPr>
+                      </pic:nvPicPr>
+                      <pic:blipFill>
+                        <a:blip r:embed="rId16">
+                          <a:extLst>
+                            <a:ext uri="{28A0092B-C50C-407E-A947-70E740481C1C}">
+                              <a14:useLocalDpi xmlns:a14="http://schemas.microsoft.com/office/drawing/2010/main" val="0"/>
+                            </a:ext>
+                          </a:extLst>
+                        </a:blip>
+                        <a:srcRect/>
+                        <a:stretch>
+                          <a:fillRect/>
+                        </a:stretch>
+                      </pic:blipFill>
+                      <pic:spPr bwMode="auto">
+                        <a:xfrm>
+                          <a:off x="0" y="0"/>
+                          <a:ext cx="3683702" cy="3015121"/>
+                        </a:xfrm>
+                        <a:prstGeom prst="rect">
+                          <a:avLst/>
+                        </a:prstGeom>
+                        <a:noFill/>
+                        <a:ln>
+                          <a:noFill/>
+                        </a:ln>
+                      </pic:spPr>
+                    </pic:pic>
+                  </a:graphicData>
+                </a:graphic>
+              </wp:inline>
+            </w:drawing>
+          </w:r>
+        </w:del>
       </w:ins>
     </w:p>
     <w:p>
@@ -19194,22 +19282,22 @@
           <w:numId w:val="1"/>
         </w:numPr>
         <w:rPr>
-          <w:ins w:id="431" w:author="Mario Murrent" w:date="2014-10-27T22:30:00Z"/>
-        </w:rPr>
-        <w:pPrChange w:id="432" w:author="Mario Murrent" w:date="2014-10-27T22:30:00Z">
+          <w:ins w:id="440" w:author="Mario Murrent" w:date="2014-10-27T22:30:00Z"/>
+        </w:rPr>
+        <w:pPrChange w:id="441" w:author="Mario Murrent" w:date="2014-10-27T22:30:00Z">
           <w:pPr>
             <w:pStyle w:val="berschrift2"/>
           </w:pPr>
         </w:pPrChange>
       </w:pPr>
-      <w:commentRangeStart w:id="433"/>
-      <w:ins w:id="434" w:author="Mario Murrent" w:date="2014-10-27T22:30:00Z">
+      <w:commentRangeStart w:id="442"/>
+      <w:ins w:id="443" w:author="Mario Murrent" w:date="2014-10-27T22:30:00Z">
         <w:r>
           <w:t>Pipes</w:t>
         </w:r>
       </w:ins>
-      <w:commentRangeEnd w:id="433"/>
-      <w:ins w:id="435" w:author="Mario Murrent" w:date="2014-10-27T22:33:00Z">
+      <w:commentRangeEnd w:id="442"/>
+      <w:ins w:id="444" w:author="Mario Murrent" w:date="2014-10-27T22:33:00Z">
         <w:r>
           <w:rPr>
             <w:rStyle w:val="Kommentarzeichen"/>
@@ -19218,10 +19306,10 @@
             <w:bCs w:val="0"/>
             <w:szCs w:val="24"/>
           </w:rPr>
-          <w:commentReference w:id="433"/>
+          <w:commentReference w:id="442"/>
         </w:r>
       </w:ins>
-      <w:ins w:id="436" w:author="Mario Murrent" w:date="2014-10-27T22:30:00Z">
+      <w:ins w:id="445" w:author="Mario Murrent" w:date="2014-10-27T22:30:00Z">
         <w:r>
           <w:t xml:space="preserve"> and Filters</w:t>
         </w:r>
@@ -19234,20 +19322,20 @@
           <w:ilvl w:val="3"/>
           <w:numId w:val="1"/>
         </w:numPr>
-        <w:pPrChange w:id="437" w:author="Mario Murrent" w:date="2014-10-27T22:31:00Z">
+        <w:pPrChange w:id="446" w:author="Mario Murrent" w:date="2014-10-27T22:31:00Z">
           <w:pPr>
             <w:pStyle w:val="berschrift2"/>
           </w:pPr>
         </w:pPrChange>
       </w:pPr>
-      <w:commentRangeStart w:id="438"/>
-      <w:ins w:id="439" w:author="Mario Murrent" w:date="2014-10-27T22:31:00Z">
+      <w:commentRangeStart w:id="447"/>
+      <w:ins w:id="448" w:author="Mario Murrent" w:date="2014-10-27T22:31:00Z">
         <w:r>
           <w:t>Bridge</w:t>
         </w:r>
       </w:ins>
-      <w:commentRangeEnd w:id="438"/>
-      <w:ins w:id="440" w:author="Mario Murrent" w:date="2014-10-27T22:33:00Z">
+      <w:commentRangeEnd w:id="447"/>
+      <w:ins w:id="449" w:author="Mario Murrent" w:date="2014-10-27T22:33:00Z">
         <w:r>
           <w:rPr>
             <w:rStyle w:val="Kommentarzeichen"/>
@@ -19256,7 +19344,7 @@
             <w:bCs w:val="0"/>
             <w:szCs w:val="24"/>
           </w:rPr>
-          <w:commentReference w:id="438"/>
+          <w:commentReference w:id="447"/>
         </w:r>
       </w:ins>
     </w:p>
@@ -19264,10 +19352,10 @@
       <w:pPr>
         <w:pStyle w:val="Erluterungstext"/>
       </w:pPr>
-      <w:bookmarkStart w:id="441" w:name="OLE_LINK5"/>
-      <w:bookmarkStart w:id="442" w:name="OLE_LINK6"/>
-      <w:bookmarkStart w:id="443" w:name="OLE_LINK89"/>
-      <w:bookmarkStart w:id="444" w:name="OLE_LINK90"/>
+      <w:bookmarkStart w:id="450" w:name="OLE_LINK5"/>
+      <w:bookmarkStart w:id="451" w:name="OLE_LINK6"/>
+      <w:bookmarkStart w:id="452" w:name="OLE_LINK89"/>
+      <w:bookmarkStart w:id="453" w:name="OLE_LINK90"/>
       <w:r>
         <w:t>O</w:t>
       </w:r>
@@ -19277,8 +19365,8 @@
       <w:r>
         <w:t xml:space="preserve">trukturen oder Grundmuster an mehren Stellen der Architektur auf. Beispiele dafür sind die Abhängigkeiten zwischen Persistenzschicht, Applikation sowie die Anbindung </w:t>
       </w:r>
-      <w:bookmarkStart w:id="445" w:name="OLE_LINK7"/>
-      <w:bookmarkStart w:id="446" w:name="OLE_LINK10"/>
+      <w:bookmarkStart w:id="454" w:name="OLE_LINK7"/>
+      <w:bookmarkStart w:id="455" w:name="OLE_LINK10"/>
       <w:r>
         <w:t>grafischer Oberflächen an die Fach- oder Domänenobjekte. Solche wiederkehrenden Strukturen beschreiben Sie möglichst nur ein einziges Mal, um Redundanzen</w:t>
       </w:r>
@@ -19293,161 +19381,161 @@
       </w:r>
       <w:r>
         <w:t xml:space="preserve">erfüllt genau diesen Zweck. </w:t>
-      </w:r>
-      <w:bookmarkEnd w:id="441"/>
-      <w:bookmarkEnd w:id="442"/>
-      <w:bookmarkEnd w:id="445"/>
-      <w:bookmarkEnd w:id="446"/>
-    </w:p>
-    <w:bookmarkEnd w:id="443"/>
-    <w:bookmarkEnd w:id="444"/>
-    <w:commentRangeEnd w:id="358"/>
-    <w:p>
-      <w:r>
-        <w:rPr>
-          <w:rStyle w:val="Kommentarzeichen"/>
-        </w:rPr>
-        <w:commentReference w:id="358"/>
-      </w:r>
-    </w:p>
-    <w:p>
-      <w:pPr>
-        <w:pStyle w:val="berschrift2"/>
-      </w:pPr>
-      <w:bookmarkStart w:id="447" w:name="_Toc188159246"/>
-      <w:r>
-        <w:t>Persistenz</w:t>
-      </w:r>
-      <w:bookmarkEnd w:id="352"/>
-      <w:bookmarkEnd w:id="447"/>
-    </w:p>
-    <w:p>
-      <w:pPr>
-        <w:pStyle w:val="Erluterungstext"/>
-      </w:pPr>
-      <w:bookmarkStart w:id="448" w:name="OLE_LINK91"/>
-      <w:bookmarkStart w:id="449" w:name="OLE_LINK92"/>
-      <w:r>
-        <w:t>Persistenz (Dauerhaftigkeit, Beständigkeit) bedeutet, Daten aus dem (flüchtigen) Hauptspeicher auf ein beständiges Medium (und wieder zurück) zu bringen.</w:t>
-      </w:r>
-    </w:p>
-    <w:p>
-      <w:pPr>
-        <w:pStyle w:val="Erluterungstext"/>
-      </w:pPr>
-      <w:r>
-        <w:t>Einige der Daten, die ein Software-System bearbeitet, müssen dauerhaft auf einem Speichermedium gespeichert oder von solchen Medien gelesen werden:</w:t>
-      </w:r>
-    </w:p>
-    <w:p>
-      <w:pPr>
-        <w:pStyle w:val="ErluterungstextBullets"/>
-      </w:pPr>
-      <w:r>
-        <w:t>Flüchtige Speichermedien (Hauptspeicher oder Cache) sind technisch nicht für dauerhafte Speicherung ausgelegt. Daten gehen verloren, wenn die entsprechende Hardware ausgeschaltet oder heruntergefahren wird.</w:t>
-      </w:r>
-    </w:p>
-    <w:p>
-      <w:pPr>
-        <w:pStyle w:val="ErluterungstextBullets"/>
-      </w:pPr>
-      <w:r>
-        <w:t>Die Menge der von kommerziellen Software-Systemen bearbeiteten Daten übersteigt üblicherweise die Kapazität des Hauptspeichers.</w:t>
-      </w:r>
-    </w:p>
-    <w:p>
-      <w:pPr>
-        <w:pStyle w:val="ErluterungstextBullets"/>
-      </w:pPr>
-      <w:r>
-        <w:t>Auf Festplatten, optischen Speichermedien oder Bändern sind oftmals große Mengen von Unternehmensdaten vorhanden, die eine beträchtliche Investition darstellen.</w:t>
-      </w:r>
-    </w:p>
-    <w:p>
-      <w:pPr>
-        <w:pStyle w:val="Erluterungstext"/>
-      </w:pPr>
-      <w:r>
-        <w:t>Persistenz ist ein technisch bedingtes Thema und trägt nichts zur eigentlichen Fachlichkeit eines Systems bei. Dennoch müssen Sie sich als Architekt mit dem Thema auseinander setzen, denn ein erheblicher Teil aller Software-Systeme benötigt einen effizienten Zugriff auf persistent gespeicherte Daten. Hierzu gehören praktisch sämtliche kommerziellen und viele technischen Systeme. Eingebettete Systeme (embedded systems ) gehorchen jedoch oft anderen Regeln hinsichtlich ihrer Datenverwaltung.</w:t>
-      </w:r>
-    </w:p>
-    <w:bookmarkEnd w:id="448"/>
-    <w:bookmarkEnd w:id="449"/>
-    <w:p/>
-    <w:p>
-      <w:pPr>
-        <w:pStyle w:val="berschrift2"/>
-      </w:pPr>
-      <w:bookmarkStart w:id="450" w:name="_Toc161293462"/>
-      <w:bookmarkStart w:id="451" w:name="_Toc188159247"/>
-      <w:r>
-        <w:t>Benutzungsoberfläche</w:t>
       </w:r>
       <w:bookmarkEnd w:id="450"/>
       <w:bookmarkEnd w:id="451"/>
-    </w:p>
-    <w:p>
-      <w:pPr>
-        <w:pStyle w:val="Erluterungstext"/>
-      </w:pPr>
-      <w:bookmarkStart w:id="452" w:name="OLE_LINK93"/>
-      <w:bookmarkStart w:id="453" w:name="OLE_LINK94"/>
-      <w:r>
-        <w:t>IT-Systeme, die von (menschlichen) Benutzern interaktiv genutzt werden, benötigen eine Benutzungsoberfläche. Das können sowohl grafische als auch textuelle Oberflächen sein.</w:t>
-      </w:r>
+      <w:bookmarkEnd w:id="454"/>
+      <w:bookmarkEnd w:id="455"/>
     </w:p>
     <w:bookmarkEnd w:id="452"/>
     <w:bookmarkEnd w:id="453"/>
+    <w:commentRangeEnd w:id="358"/>
+    <w:p>
+      <w:r>
+        <w:rPr>
+          <w:rStyle w:val="Kommentarzeichen"/>
+        </w:rPr>
+        <w:commentReference w:id="358"/>
+      </w:r>
+    </w:p>
+    <w:p>
+      <w:pPr>
+        <w:pStyle w:val="berschrift2"/>
+      </w:pPr>
+      <w:bookmarkStart w:id="456" w:name="_Toc188159246"/>
+      <w:r>
+        <w:t>Persistenz</w:t>
+      </w:r>
+      <w:bookmarkEnd w:id="352"/>
+      <w:bookmarkEnd w:id="456"/>
+    </w:p>
+    <w:p>
+      <w:pPr>
+        <w:pStyle w:val="Erluterungstext"/>
+      </w:pPr>
+      <w:bookmarkStart w:id="457" w:name="OLE_LINK91"/>
+      <w:bookmarkStart w:id="458" w:name="OLE_LINK92"/>
+      <w:r>
+        <w:t>Persistenz (Dauerhaftigkeit, Beständigkeit) bedeutet, Daten aus dem (flüchtigen) Hauptspeicher auf ein beständiges Medium (und wieder zurück) zu bringen.</w:t>
+      </w:r>
+    </w:p>
+    <w:p>
+      <w:pPr>
+        <w:pStyle w:val="Erluterungstext"/>
+      </w:pPr>
+      <w:r>
+        <w:t>Einige der Daten, die ein Software-System bearbeitet, müssen dauerhaft auf einem Speichermedium gespeichert oder von solchen Medien gelesen werden:</w:t>
+      </w:r>
+    </w:p>
+    <w:p>
+      <w:pPr>
+        <w:pStyle w:val="ErluterungstextBullets"/>
+      </w:pPr>
+      <w:r>
+        <w:t>Flüchtige Speichermedien (Hauptspeicher oder Cache) sind technisch nicht für dauerhafte Speicherung ausgelegt. Daten gehen verloren, wenn die entsprechende Hardware ausgeschaltet oder heruntergefahren wird.</w:t>
+      </w:r>
+    </w:p>
+    <w:p>
+      <w:pPr>
+        <w:pStyle w:val="ErluterungstextBullets"/>
+      </w:pPr>
+      <w:r>
+        <w:t>Die Menge der von kommerziellen Software-Systemen bearbeiteten Daten übersteigt üblicherweise die Kapazität des Hauptspeichers.</w:t>
+      </w:r>
+    </w:p>
+    <w:p>
+      <w:pPr>
+        <w:pStyle w:val="ErluterungstextBullets"/>
+      </w:pPr>
+      <w:r>
+        <w:t>Auf Festplatten, optischen Speichermedien oder Bändern sind oftmals große Mengen von Unternehmensdaten vorhanden, die eine beträchtliche Investition darstellen.</w:t>
+      </w:r>
+    </w:p>
+    <w:p>
+      <w:pPr>
+        <w:pStyle w:val="Erluterungstext"/>
+      </w:pPr>
+      <w:r>
+        <w:t>Persistenz ist ein technisch bedingtes Thema und trägt nichts zur eigentlichen Fachlichkeit eines Systems bei. Dennoch müssen Sie sich als Architekt mit dem Thema auseinander setzen, denn ein erheblicher Teil aller Software-Systeme benötigt einen effizienten Zugriff auf persistent gespeicherte Daten. Hierzu gehören praktisch sämtliche kommerziellen und viele technischen Systeme. Eingebettete Systeme (embedded systems ) gehorchen jedoch oft anderen Regeln hinsichtlich ihrer Datenverwaltung.</w:t>
+      </w:r>
+    </w:p>
+    <w:bookmarkEnd w:id="457"/>
+    <w:bookmarkEnd w:id="458"/>
     <w:p/>
     <w:p>
       <w:pPr>
         <w:pStyle w:val="berschrift2"/>
       </w:pPr>
-      <w:bookmarkStart w:id="454" w:name="_Toc161293463"/>
-      <w:bookmarkStart w:id="455" w:name="_Toc188159248"/>
+      <w:bookmarkStart w:id="459" w:name="_Toc161293462"/>
+      <w:bookmarkStart w:id="460" w:name="_Toc188159247"/>
+      <w:r>
+        <w:t>Benutzungsoberfläche</w:t>
+      </w:r>
+      <w:bookmarkEnd w:id="459"/>
+      <w:bookmarkEnd w:id="460"/>
+    </w:p>
+    <w:p>
+      <w:pPr>
+        <w:pStyle w:val="Erluterungstext"/>
+      </w:pPr>
+      <w:bookmarkStart w:id="461" w:name="OLE_LINK93"/>
+      <w:bookmarkStart w:id="462" w:name="OLE_LINK94"/>
+      <w:r>
+        <w:t>IT-Systeme, die von (menschlichen) Benutzern interaktiv genutzt werden, benötigen eine Benutzungsoberfläche. Das können sowohl grafische als auch textuelle Oberflächen sein.</w:t>
+      </w:r>
+    </w:p>
+    <w:bookmarkEnd w:id="461"/>
+    <w:bookmarkEnd w:id="462"/>
+    <w:p/>
+    <w:p>
+      <w:pPr>
+        <w:pStyle w:val="berschrift2"/>
+      </w:pPr>
+      <w:bookmarkStart w:id="463" w:name="_Toc161293463"/>
+      <w:bookmarkStart w:id="464" w:name="_Toc188159248"/>
       <w:r>
         <w:t>Ergonomie</w:t>
       </w:r>
-      <w:bookmarkEnd w:id="454"/>
-      <w:bookmarkEnd w:id="455"/>
+      <w:bookmarkEnd w:id="463"/>
+      <w:bookmarkEnd w:id="464"/>
     </w:p>
     <w:p>
       <w:pPr>
         <w:pStyle w:val="Erluterungstext"/>
       </w:pPr>
-      <w:bookmarkStart w:id="456" w:name="OLE_LINK95"/>
-      <w:bookmarkStart w:id="457" w:name="OLE_LINK96"/>
+      <w:bookmarkStart w:id="465" w:name="OLE_LINK95"/>
+      <w:bookmarkStart w:id="466" w:name="OLE_LINK96"/>
       <w:r>
         <w:t>Ergonomie von IT-Systemen bedeutet die Verbesserung (Optimierung) deren Benutzbarkeit aufgrund objektiver und subjektiver Faktoren. Im wesentlichen zählen zu ergonomischen Faktoren die Benutzungsoberfläche, die Reaktivität (gefühlte Performance) sowie die Verfügbarkeit und Robustheit eines Systems.</w:t>
       </w:r>
     </w:p>
-    <w:bookmarkEnd w:id="456"/>
-    <w:bookmarkEnd w:id="457"/>
+    <w:bookmarkEnd w:id="465"/>
+    <w:bookmarkEnd w:id="466"/>
     <w:p/>
     <w:p>
       <w:pPr>
         <w:pStyle w:val="berschrift2"/>
       </w:pPr>
-      <w:bookmarkStart w:id="458" w:name="_Toc161293464"/>
-      <w:bookmarkStart w:id="459" w:name="_Toc188159249"/>
+      <w:bookmarkStart w:id="467" w:name="_Toc161293464"/>
+      <w:bookmarkStart w:id="468" w:name="_Toc188159249"/>
       <w:r>
         <w:t>Ablaufsteuerung</w:t>
       </w:r>
-      <w:bookmarkEnd w:id="458"/>
-      <w:bookmarkEnd w:id="459"/>
+      <w:bookmarkEnd w:id="467"/>
+      <w:bookmarkEnd w:id="468"/>
     </w:p>
     <w:p>
       <w:pPr>
         <w:pStyle w:val="Erluterungstext"/>
       </w:pPr>
-      <w:bookmarkStart w:id="460" w:name="OLE_LINK97"/>
-      <w:bookmarkStart w:id="461" w:name="OLE_LINK98"/>
+      <w:bookmarkStart w:id="469" w:name="OLE_LINK97"/>
+      <w:bookmarkStart w:id="470" w:name="OLE_LINK98"/>
       <w:r>
         <w:t>Ablaufsteuerung von IT-Systemen bezieht sich sowohl auf die an der (grafischen) Oberfläche sichtbaren Abläufe als auch auf die Steuerung der Hintergrundaktivitäten. Zur Ablaufsteuerung gehört daher unter anderem die Steuerung der Benutzungsoberfläche als auch die Workflow-Steuerung.</w:t>
       </w:r>
     </w:p>
-    <w:bookmarkEnd w:id="460"/>
-    <w:bookmarkEnd w:id="461"/>
+    <w:bookmarkEnd w:id="469"/>
+    <w:bookmarkEnd w:id="470"/>
     <w:p>
       <w:pPr>
         <w:spacing w:before="56" w:after="113"/>
@@ -19461,27 +19549,327 @@
       <w:pPr>
         <w:pStyle w:val="berschrift2"/>
       </w:pPr>
-      <w:bookmarkStart w:id="462" w:name="_Toc161293465"/>
-      <w:bookmarkStart w:id="463" w:name="_Toc188159250"/>
+      <w:bookmarkStart w:id="471" w:name="_Toc161293465"/>
+      <w:bookmarkStart w:id="472" w:name="_Toc188159250"/>
+      <w:r>
+        <w:t>Transaktionsbehandlung</w:t>
+      </w:r>
+      <w:bookmarkEnd w:id="471"/>
+      <w:bookmarkEnd w:id="472"/>
+    </w:p>
+    <w:p>
+      <w:pPr>
+        <w:pStyle w:val="Erluterungstext"/>
+      </w:pPr>
+      <w:bookmarkStart w:id="473" w:name="OLE_LINK99"/>
+      <w:bookmarkStart w:id="474" w:name="OLE_LINK100"/>
+      <w:r>
+        <w:t>Transaktionen sind Arbeitsschritte oder Abläufe, die entweder alle gemeinsam oder garnicht durchgeführt werden. Der Begriff stammt aus den Datenbanken - wichtiges Stichwort hier sind ACID-Transaktionen (atomar, consistent, isolated, durable).</w:t>
+      </w:r>
+    </w:p>
+    <w:bookmarkEnd w:id="473"/>
+    <w:bookmarkEnd w:id="474"/>
+    <w:p>
+      <w:pPr>
+        <w:spacing w:before="56" w:after="113"/>
+        <w:rPr>
+          <w:rFonts w:cs="Arial"/>
+          <w:sz w:val="20"/>
+        </w:rPr>
+      </w:pPr>
+    </w:p>
+    <w:p>
+      <w:pPr>
+        <w:pStyle w:val="berschrift2"/>
+      </w:pPr>
+      <w:bookmarkStart w:id="475" w:name="_Toc161293466"/>
+      <w:bookmarkStart w:id="476" w:name="_Toc188159251"/>
+      <w:r>
+        <w:t>Sessionbehandlung</w:t>
+      </w:r>
+      <w:bookmarkEnd w:id="475"/>
+      <w:bookmarkEnd w:id="476"/>
+    </w:p>
+    <w:p>
+      <w:pPr>
+        <w:pStyle w:val="Erluterungstext"/>
+      </w:pPr>
+      <w:bookmarkStart w:id="477" w:name="OLE_LINK101"/>
+      <w:bookmarkStart w:id="478" w:name="OLE_LINK102"/>
+      <w:r>
+        <w:t>Eine Session, auch genannt Sitzung, bezeichnet eine stehende Verbindung eines Clients mit einem Server. Den Zustand dieser Sitzung gilt es zu erhalten, was insbesondere bei der Nutzung zustandsloser Protokolle (etwa HTTP) wichtige Bedeutung hat. Sessionbehandlung stellt für Intra-  und Internetsysteme eine kritische Herausforderung dar und beeinflusst häufig die Performance eines Systems.</w:t>
+      </w:r>
+    </w:p>
+    <w:bookmarkEnd w:id="477"/>
+    <w:bookmarkEnd w:id="478"/>
+    <w:p>
+      <w:pPr>
+        <w:spacing w:before="56" w:after="113"/>
+        <w:rPr>
+          <w:rFonts w:cs="Arial"/>
+          <w:sz w:val="20"/>
+        </w:rPr>
+      </w:pPr>
+    </w:p>
+    <w:p>
+      <w:pPr>
+        <w:pStyle w:val="berschrift2"/>
+      </w:pPr>
+      <w:bookmarkStart w:id="479" w:name="_Toc161293467"/>
+      <w:bookmarkStart w:id="480" w:name="_Toc188159252"/>
+      <w:r>
+        <w:t>Sicherheit</w:t>
+      </w:r>
+      <w:bookmarkEnd w:id="479"/>
+      <w:bookmarkEnd w:id="480"/>
+    </w:p>
+    <w:p>
+      <w:pPr>
+        <w:pStyle w:val="Erluterungstext"/>
+      </w:pPr>
+      <w:bookmarkStart w:id="481" w:name="OLE_LINK103"/>
+      <w:bookmarkStart w:id="482" w:name="OLE_LINK104"/>
+      <w:r>
+        <w:t>Die Sicherheit von IT-Systemen befasst sich mit Mechanismen zur Gewährleistung von Datensicherheit und Datenschutz sowie Verhinderung von Datenmissbrauch.</w:t>
+      </w:r>
+    </w:p>
+    <w:p>
+      <w:pPr>
+        <w:pStyle w:val="Erluterungstext"/>
+      </w:pPr>
+      <w:r>
+        <w:t>Typische Fragestellungen sind:</w:t>
+      </w:r>
+    </w:p>
+    <w:p>
+      <w:pPr>
+        <w:pStyle w:val="ErluterungstextBullets"/>
+      </w:pPr>
+      <w:r>
+        <w:t>Wie können Daten auf dem Transport (beispielsweise über offene Netze wie das Internet) vor Missbrauch geschützt werden?</w:t>
+      </w:r>
+    </w:p>
+    <w:p>
+      <w:pPr>
+        <w:pStyle w:val="ErluterungstextBullets"/>
+      </w:pPr>
+      <w:r>
+        <w:t>Wie können Kommunikationspartner sich gegenseitig vertrauen?</w:t>
+      </w:r>
+    </w:p>
+    <w:p>
+      <w:pPr>
+        <w:pStyle w:val="ErluterungstextBullets"/>
+      </w:pPr>
+      <w:r>
+        <w:t>Wie können sich Kommunikationspartner eindeutig erkennen und vor falschen Kommunikationspartner schützen?</w:t>
+      </w:r>
+    </w:p>
+    <w:p>
+      <w:pPr>
+        <w:pStyle w:val="ErluterungstextBullets"/>
+      </w:pPr>
+      <w:r>
+        <w:t>Wie können Kommunikationspartner die Herkunft von Daten für sich beanspruchen (oder die Echtheit von Daten bestätigen)?</w:t>
+      </w:r>
+    </w:p>
+    <w:p>
+      <w:pPr>
+        <w:pStyle w:val="Erluterungstext"/>
+      </w:pPr>
+      <w:r>
+        <w:t>Das Thema IT-Sicherheit hat häufig Berührung zu juristischen Aspekten, teilweise sogar zu internationalem Recht.</w:t>
+      </w:r>
+    </w:p>
+    <w:bookmarkEnd w:id="481"/>
+    <w:bookmarkEnd w:id="482"/>
+    <w:p>
+      <w:pPr>
+        <w:spacing w:before="56" w:after="113"/>
+        <w:rPr>
+          <w:rFonts w:cs="Arial"/>
+          <w:sz w:val="20"/>
+        </w:rPr>
+      </w:pPr>
+    </w:p>
+    <w:p>
+      <w:pPr>
+        <w:pStyle w:val="berschrift2"/>
+      </w:pPr>
+      <w:bookmarkStart w:id="483" w:name="_Toc161293468"/>
+      <w:bookmarkStart w:id="484" w:name="_Toc188159253"/>
+      <w:r>
+        <w:t>Kommunikation und Integration mit anderen IT-Systemen</w:t>
+      </w:r>
+      <w:bookmarkEnd w:id="483"/>
+      <w:bookmarkEnd w:id="484"/>
+    </w:p>
+    <w:p>
+      <w:pPr>
+        <w:pStyle w:val="Erluterungstext"/>
+      </w:pPr>
+      <w:bookmarkStart w:id="485" w:name="OLE_LINK105"/>
+      <w:bookmarkStart w:id="486" w:name="OLE_LINK106"/>
+      <w:r>
+        <w:t>Kommunikation:</w:t>
+      </w:r>
+      <w:r>
+        <w:t xml:space="preserve"> </w:t>
+      </w:r>
+      <w:r>
+        <w:t>Übertragung von Daten zwischen System-Komponenten. Bezieht sich auf Kommunikation innerhalb eines Prozesses oder Adressraumes, zwischen unterschiedlichen Prozessen oder auch zwischen unterschiedlichen Rechnersystemen.</w:t>
+      </w:r>
+    </w:p>
+    <w:p>
+      <w:pPr>
+        <w:pStyle w:val="Erluterungstext"/>
+      </w:pPr>
+      <w:r>
+        <w:t>Integration: Einbindung bestehender Systeme (in einen neuen Kontext). Auch bekannt als: (Legacy) Wrapper, Gateway, Enterprise Application Integration (EAI).</w:t>
+      </w:r>
+    </w:p>
+    <w:bookmarkEnd w:id="485"/>
+    <w:bookmarkEnd w:id="486"/>
+    <w:p>
+      <w:pPr>
+        <w:spacing w:before="56" w:after="113"/>
+        <w:rPr>
+          <w:rFonts w:cs="Arial"/>
+          <w:sz w:val="20"/>
+        </w:rPr>
+      </w:pPr>
+    </w:p>
+    <w:p>
+      <w:pPr>
+        <w:pStyle w:val="berschrift2"/>
+      </w:pPr>
+      <w:bookmarkStart w:id="487" w:name="_Toc161293469"/>
+      <w:bookmarkStart w:id="488" w:name="_Toc188159254"/>
+      <w:r>
+        <w:t>Verteilung</w:t>
+      </w:r>
+      <w:bookmarkEnd w:id="487"/>
+      <w:bookmarkEnd w:id="488"/>
+    </w:p>
+    <w:p>
+      <w:pPr>
+        <w:pStyle w:val="Erluterungstext"/>
+      </w:pPr>
+      <w:bookmarkStart w:id="489" w:name="OLE_LINK107"/>
+      <w:bookmarkStart w:id="490" w:name="OLE_LINK108"/>
+      <w:r>
+        <w:t>Verteilung: Entwurf von Software-Systemen, deren Bestandteile auf unterschiedlichen und eventuell physikalisch getrennten Rechnersystemen ablaufen.</w:t>
+      </w:r>
+    </w:p>
+    <w:p>
+      <w:pPr>
+        <w:pStyle w:val="Erluterungstext"/>
+      </w:pPr>
+      <w:r>
+        <w:t>Zur Verteilung gehören Dinge wie der Aufruf entfernter Methoden (remote procedure call, RPC), die Übertragung von Daten oder Dokumenten an verteilte Kommunikationspartner, die Wahl passender Interaktionsstile oder Nachrichtenaustauschmuster (etwa: synchron / asynchron, publish- subsribe, peer-to- peer).</w:t>
+      </w:r>
+    </w:p>
+    <w:bookmarkEnd w:id="489"/>
+    <w:bookmarkEnd w:id="490"/>
+    <w:p>
+      <w:pPr>
+        <w:spacing w:before="56" w:after="113"/>
+        <w:rPr>
+          <w:rFonts w:cs="Arial"/>
+          <w:sz w:val="20"/>
+        </w:rPr>
+      </w:pPr>
+    </w:p>
+    <w:p>
+      <w:pPr>
+        <w:pStyle w:val="berschrift2"/>
+      </w:pPr>
+      <w:bookmarkStart w:id="491" w:name="_Toc161293479"/>
+      <w:bookmarkStart w:id="492" w:name="_Toc188159255"/>
+      <w:r>
+        <w:t>Plausibilisierung und Validierung</w:t>
+      </w:r>
+      <w:bookmarkEnd w:id="491"/>
+      <w:bookmarkEnd w:id="492"/>
+    </w:p>
+    <w:p>
+      <w:pPr>
+        <w:pStyle w:val="Erluterungstext"/>
+      </w:pPr>
+      <w:bookmarkStart w:id="493" w:name="OLE_LINK109"/>
+      <w:bookmarkStart w:id="494" w:name="OLE_LINK110"/>
+      <w:r>
+        <w:t>Wo und wie plausibilisieren und validieren Sie (Eingabe-)daten, etwa Benutzereingaben?</w:t>
+      </w:r>
+    </w:p>
+    <w:bookmarkEnd w:id="493"/>
+    <w:bookmarkEnd w:id="494"/>
+    <w:p>
+      <w:pPr>
+        <w:spacing w:before="56" w:after="113"/>
+        <w:rPr>
+          <w:rFonts w:cs="Arial"/>
+          <w:sz w:val="20"/>
+        </w:rPr>
+      </w:pPr>
+    </w:p>
+    <w:p>
+      <w:pPr>
+        <w:pStyle w:val="berschrift2"/>
+      </w:pPr>
+      <w:bookmarkStart w:id="495" w:name="_Toc161293470"/>
+      <w:bookmarkStart w:id="496" w:name="_Toc188159256"/>
       <w:r>
         <w:lastRenderedPageBreak/>
-        <w:t>Transaktionsbehandlung</w:t>
-      </w:r>
-      <w:bookmarkEnd w:id="462"/>
-      <w:bookmarkEnd w:id="463"/>
+        <w:t>Ausnahme-/Fehlerbehandlung</w:t>
+      </w:r>
+      <w:bookmarkEnd w:id="495"/>
+      <w:bookmarkEnd w:id="496"/>
     </w:p>
     <w:p>
       <w:pPr>
         <w:pStyle w:val="Erluterungstext"/>
       </w:pPr>
-      <w:bookmarkStart w:id="464" w:name="OLE_LINK99"/>
-      <w:bookmarkStart w:id="465" w:name="OLE_LINK100"/>
-      <w:r>
-        <w:t>Transaktionen sind Arbeitsschritte oder Abläufe, die entweder alle gemeinsam oder garnicht durchgeführt werden. Der Begriff stammt aus den Datenbanken - wichtiges Stichwort hier sind ACID-Transaktionen (atomar, consistent, isolated, durable).</w:t>
-      </w:r>
-    </w:p>
-    <w:bookmarkEnd w:id="464"/>
-    <w:bookmarkEnd w:id="465"/>
+      <w:bookmarkStart w:id="497" w:name="OLE_LINK111"/>
+      <w:bookmarkStart w:id="498" w:name="OLE_LINK112"/>
+      <w:r>
+        <w:t>Wie werden Programmfehler und Ausnahmen systematisch und konsistent behandelt?</w:t>
+      </w:r>
+    </w:p>
+    <w:p>
+      <w:pPr>
+        <w:pStyle w:val="Erluterungstext"/>
+      </w:pPr>
+      <w:r>
+        <w:t>Wie kann das System nach einem Fehler wieder in einen konsistenten Zustand gelangen? Geschieht dies automatisch oder ist manueller Eingriff erforderlich?</w:t>
+      </w:r>
+    </w:p>
+    <w:p>
+      <w:pPr>
+        <w:pStyle w:val="Erluterungstext"/>
+      </w:pPr>
+      <w:r>
+        <w:t>Dieser Aspekt hat mit Logging, Protokollierung und Tracing zu tun.</w:t>
+      </w:r>
+    </w:p>
+    <w:p>
+      <w:pPr>
+        <w:pStyle w:val="Erluterungstext"/>
+      </w:pPr>
+      <w:r>
+        <w:t>Welche Art Ausnahmen und Fehler behandelt ihr System? Welche Art Ausnahmen werden an welche Außenschnittstelle weitergeleitet und welche Ausnahmen behandelt das System komplett intern?</w:t>
+      </w:r>
+    </w:p>
+    <w:p>
+      <w:pPr>
+        <w:pStyle w:val="Erluterungstext"/>
+      </w:pPr>
+      <w:r>
+        <w:t>Wie nutzen Sie die Exception-Handling Mechanismen ihrer Programmiersprache? Verwenden Sie checked- oder unchecked-Exceptions?</w:t>
+      </w:r>
+    </w:p>
+    <w:bookmarkEnd w:id="497"/>
+    <w:bookmarkEnd w:id="498"/>
     <w:p>
       <w:pPr>
         <w:spacing w:before="56" w:after="113"/>
@@ -19495,348 +19883,48 @@
       <w:pPr>
         <w:pStyle w:val="berschrift2"/>
       </w:pPr>
-      <w:bookmarkStart w:id="466" w:name="_Toc161293466"/>
-      <w:bookmarkStart w:id="467" w:name="_Toc188159251"/>
-      <w:r>
-        <w:t>Sessionbehandlung</w:t>
-      </w:r>
-      <w:bookmarkEnd w:id="466"/>
-      <w:bookmarkEnd w:id="467"/>
+      <w:bookmarkStart w:id="499" w:name="_Toc161293471"/>
+      <w:bookmarkStart w:id="500" w:name="_Toc188159257"/>
+      <w:r>
+        <w:t>Management des Systems &amp; Administrierbarkeit</w:t>
+      </w:r>
+      <w:bookmarkEnd w:id="499"/>
+      <w:bookmarkEnd w:id="500"/>
     </w:p>
     <w:p>
       <w:pPr>
         <w:pStyle w:val="Erluterungstext"/>
       </w:pPr>
-      <w:bookmarkStart w:id="468" w:name="OLE_LINK101"/>
-      <w:bookmarkStart w:id="469" w:name="OLE_LINK102"/>
-      <w:r>
-        <w:t>Eine Session, auch genannt Sitzung, bezeichnet eine stehende Verbindung eines Clients mit einem Server. Den Zustand dieser Sitzung gilt es zu erhalten, was insbesondere bei der Nutzung zustandsloser Protokolle (etwa HTTP) wichtige Bedeutung hat. Sessionbehandlung stellt für Intra-  und Internetsysteme eine kritische Herausforderung dar und beeinflusst häufig die Performance eines Systems.</w:t>
-      </w:r>
-    </w:p>
-    <w:bookmarkEnd w:id="468"/>
-    <w:bookmarkEnd w:id="469"/>
-    <w:p>
-      <w:pPr>
-        <w:spacing w:before="56" w:after="113"/>
-        <w:rPr>
-          <w:rFonts w:cs="Arial"/>
-          <w:sz w:val="20"/>
-        </w:rPr>
-      </w:pPr>
-    </w:p>
+      <w:bookmarkStart w:id="501" w:name="OLE_LINK113"/>
+      <w:bookmarkStart w:id="502" w:name="OLE_LINK114"/>
+      <w:r>
+        <w:t>Größere IT-Systeme laufen häufig in kontrollierten Ablaufumgebungen (Rechenzentren) unter der Kontrolle von Operatoren oder Administratoren ab. Diese Stakeholder benötigen einerseits spezifische Informationen über den Zustand der Programme zur Laufzeit, andererseits auch spezielle Eingriffs- oder Konfigurationsmöglichkeiten.</w:t>
+      </w:r>
+    </w:p>
+    <w:bookmarkEnd w:id="501"/>
+    <w:bookmarkEnd w:id="502"/>
+    <w:p/>
     <w:p>
       <w:pPr>
         <w:pStyle w:val="berschrift2"/>
       </w:pPr>
-      <w:bookmarkStart w:id="470" w:name="_Toc161293467"/>
-      <w:bookmarkStart w:id="471" w:name="_Toc188159252"/>
-      <w:r>
-        <w:t>Sicherheit</w:t>
-      </w:r>
-      <w:bookmarkEnd w:id="470"/>
-      <w:bookmarkEnd w:id="471"/>
+      <w:bookmarkStart w:id="503" w:name="_Toc161293472"/>
+      <w:bookmarkStart w:id="504" w:name="_Toc188159258"/>
+      <w:r>
+        <w:t>Logging, Protokollierung, Tracing</w:t>
+      </w:r>
+      <w:bookmarkEnd w:id="503"/>
+      <w:bookmarkEnd w:id="504"/>
+      <w:r>
+        <w:t xml:space="preserve"> </w:t>
+      </w:r>
     </w:p>
     <w:p>
       <w:pPr>
         <w:pStyle w:val="Erluterungstext"/>
       </w:pPr>
-      <w:bookmarkStart w:id="472" w:name="OLE_LINK103"/>
-      <w:bookmarkStart w:id="473" w:name="OLE_LINK104"/>
-      <w:r>
-        <w:t>Die Sicherheit von IT-Systemen befasst sich mit Mechanismen zur Gewährleistung von Datensicherheit und Datenschutz sowie Verhinderung von Datenmissbrauch.</w:t>
-      </w:r>
-    </w:p>
-    <w:p>
-      <w:pPr>
-        <w:pStyle w:val="Erluterungstext"/>
-      </w:pPr>
-      <w:r>
-        <w:t>Typische Fragestellungen sind:</w:t>
-      </w:r>
-    </w:p>
-    <w:p>
-      <w:pPr>
-        <w:pStyle w:val="ErluterungstextBullets"/>
-      </w:pPr>
-      <w:r>
-        <w:t>Wie können Daten auf dem Transport (beispielsweise über offene Netze wie das Internet) vor Missbrauch geschützt werden?</w:t>
-      </w:r>
-    </w:p>
-    <w:p>
-      <w:pPr>
-        <w:pStyle w:val="ErluterungstextBullets"/>
-      </w:pPr>
-      <w:r>
-        <w:t>Wie können Kommunikationspartner sich gegenseitig vertrauen?</w:t>
-      </w:r>
-    </w:p>
-    <w:p>
-      <w:pPr>
-        <w:pStyle w:val="ErluterungstextBullets"/>
-      </w:pPr>
-      <w:r>
-        <w:t>Wie können sich Kommunikationspartner eindeutig erkennen und vor falschen Kommunikationspartner schützen?</w:t>
-      </w:r>
-    </w:p>
-    <w:p>
-      <w:pPr>
-        <w:pStyle w:val="ErluterungstextBullets"/>
-      </w:pPr>
-      <w:r>
-        <w:t>Wie können Kommunikationspartner die Herkunft von Daten für sich beanspruchen (oder die Echtheit von Daten bestätigen)?</w:t>
-      </w:r>
-    </w:p>
-    <w:p>
-      <w:pPr>
-        <w:pStyle w:val="Erluterungstext"/>
-      </w:pPr>
-      <w:r>
-        <w:t>Das Thema IT-Sicherheit hat häufig Berührung zu juristischen Aspekten, teilweise sogar zu internationalem Recht.</w:t>
-      </w:r>
-    </w:p>
-    <w:bookmarkEnd w:id="472"/>
-    <w:bookmarkEnd w:id="473"/>
-    <w:p>
-      <w:pPr>
-        <w:spacing w:before="56" w:after="113"/>
-        <w:rPr>
-          <w:rFonts w:cs="Arial"/>
-          <w:sz w:val="20"/>
-        </w:rPr>
-      </w:pPr>
-    </w:p>
-    <w:p>
-      <w:pPr>
-        <w:pStyle w:val="berschrift2"/>
-      </w:pPr>
-      <w:bookmarkStart w:id="474" w:name="_Toc161293468"/>
-      <w:bookmarkStart w:id="475" w:name="_Toc188159253"/>
-      <w:r>
-        <w:t>Kommunikation und Integration mit anderen IT-Systemen</w:t>
-      </w:r>
-      <w:bookmarkEnd w:id="474"/>
-      <w:bookmarkEnd w:id="475"/>
-    </w:p>
-    <w:p>
-      <w:pPr>
-        <w:pStyle w:val="Erluterungstext"/>
-      </w:pPr>
-      <w:bookmarkStart w:id="476" w:name="OLE_LINK105"/>
-      <w:bookmarkStart w:id="477" w:name="OLE_LINK106"/>
-      <w:r>
-        <w:t>Kommunikation:</w:t>
-      </w:r>
-      <w:r>
-        <w:t xml:space="preserve"> </w:t>
-      </w:r>
-      <w:r>
-        <w:t>Übertragung von Daten zwischen System-Komponenten. Bezieht sich auf Kommunikation innerhalb eines Prozesses oder Adressraumes, zwischen unterschiedlichen Prozessen oder auch zwischen unterschiedlichen Rechnersystemen.</w:t>
-      </w:r>
-    </w:p>
-    <w:p>
-      <w:pPr>
-        <w:pStyle w:val="Erluterungstext"/>
-      </w:pPr>
-      <w:r>
-        <w:t>Integration: Einbindung bestehender Systeme (in einen neuen Kontext). Auch bekannt als: (Legacy) Wrapper, Gateway, Enterprise Application Integration (EAI).</w:t>
-      </w:r>
-    </w:p>
-    <w:bookmarkEnd w:id="476"/>
-    <w:bookmarkEnd w:id="477"/>
-    <w:p>
-      <w:pPr>
-        <w:spacing w:before="56" w:after="113"/>
-        <w:rPr>
-          <w:rFonts w:cs="Arial"/>
-          <w:sz w:val="20"/>
-        </w:rPr>
-      </w:pPr>
-    </w:p>
-    <w:p>
-      <w:pPr>
-        <w:pStyle w:val="berschrift2"/>
-      </w:pPr>
-      <w:bookmarkStart w:id="478" w:name="_Toc161293469"/>
-      <w:bookmarkStart w:id="479" w:name="_Toc188159254"/>
-      <w:r>
-        <w:t>Verteilung</w:t>
-      </w:r>
-      <w:bookmarkEnd w:id="478"/>
-      <w:bookmarkEnd w:id="479"/>
-    </w:p>
-    <w:p>
-      <w:pPr>
-        <w:pStyle w:val="Erluterungstext"/>
-      </w:pPr>
-      <w:bookmarkStart w:id="480" w:name="OLE_LINK107"/>
-      <w:bookmarkStart w:id="481" w:name="OLE_LINK108"/>
-      <w:r>
-        <w:t>Verteilung: Entwurf von Software-Systemen, deren Bestandteile auf unterschiedlichen und eventuell physikalisch getrennten Rechnersystemen ablaufen.</w:t>
-      </w:r>
-    </w:p>
-    <w:p>
-      <w:pPr>
-        <w:pStyle w:val="Erluterungstext"/>
-      </w:pPr>
-      <w:r>
-        <w:t>Zur Verteilung gehören Dinge wie der Aufruf entfernter Methoden (remote procedure call, RPC), die Übertragung von Daten oder Dokumenten an verteilte Kommunikationspartner, die Wahl passender Interaktionsstile oder Nachrichtenaustauschmuster (etwa: synchron / asynchron, publish- subsribe, peer-to- peer).</w:t>
-      </w:r>
-    </w:p>
-    <w:bookmarkEnd w:id="480"/>
-    <w:bookmarkEnd w:id="481"/>
-    <w:p>
-      <w:pPr>
-        <w:spacing w:before="56" w:after="113"/>
-        <w:rPr>
-          <w:rFonts w:cs="Arial"/>
-          <w:sz w:val="20"/>
-        </w:rPr>
-      </w:pPr>
-    </w:p>
-    <w:p>
-      <w:pPr>
-        <w:pStyle w:val="berschrift2"/>
-      </w:pPr>
-      <w:bookmarkStart w:id="482" w:name="_Toc161293479"/>
-      <w:bookmarkStart w:id="483" w:name="_Toc188159255"/>
-      <w:r>
-        <w:t>Plausibilisierung und Validierung</w:t>
-      </w:r>
-      <w:bookmarkEnd w:id="482"/>
-      <w:bookmarkEnd w:id="483"/>
-    </w:p>
-    <w:p>
-      <w:pPr>
-        <w:pStyle w:val="Erluterungstext"/>
-      </w:pPr>
-      <w:bookmarkStart w:id="484" w:name="OLE_LINK109"/>
-      <w:bookmarkStart w:id="485" w:name="OLE_LINK110"/>
-      <w:r>
-        <w:t>Wo und wie plausibilisieren und validieren Sie (Eingabe-)daten, etwa Benutzereingaben?</w:t>
-      </w:r>
-    </w:p>
-    <w:bookmarkEnd w:id="484"/>
-    <w:bookmarkEnd w:id="485"/>
-    <w:p>
-      <w:pPr>
-        <w:spacing w:before="56" w:after="113"/>
-        <w:rPr>
-          <w:rFonts w:cs="Arial"/>
-          <w:sz w:val="20"/>
-        </w:rPr>
-      </w:pPr>
-    </w:p>
-    <w:p>
-      <w:pPr>
-        <w:pStyle w:val="berschrift2"/>
-      </w:pPr>
-      <w:bookmarkStart w:id="486" w:name="_Toc161293470"/>
-      <w:bookmarkStart w:id="487" w:name="_Toc188159256"/>
-      <w:r>
-        <w:t>Ausnahme-/Fehlerbehandlung</w:t>
-      </w:r>
-      <w:bookmarkEnd w:id="486"/>
-      <w:bookmarkEnd w:id="487"/>
-    </w:p>
-    <w:p>
-      <w:pPr>
-        <w:pStyle w:val="Erluterungstext"/>
-      </w:pPr>
-      <w:bookmarkStart w:id="488" w:name="OLE_LINK111"/>
-      <w:bookmarkStart w:id="489" w:name="OLE_LINK112"/>
-      <w:r>
-        <w:t>Wie werden Programmfehler und Ausnahmen systematisch und konsistent behandelt?</w:t>
-      </w:r>
-    </w:p>
-    <w:p>
-      <w:pPr>
-        <w:pStyle w:val="Erluterungstext"/>
-      </w:pPr>
-      <w:r>
-        <w:t>Wie kann das System nach einem Fehler wieder in einen konsistenten Zustand gelangen? Geschieht dies automatisch oder ist manueller Eingriff erforderlich?</w:t>
-      </w:r>
-    </w:p>
-    <w:p>
-      <w:pPr>
-        <w:pStyle w:val="Erluterungstext"/>
-      </w:pPr>
-      <w:r>
-        <w:t>Dieser Aspekt hat mit Logging, Protokollierung und Tracing zu tun.</w:t>
-      </w:r>
-    </w:p>
-    <w:p>
-      <w:pPr>
-        <w:pStyle w:val="Erluterungstext"/>
-      </w:pPr>
-      <w:r>
-        <w:t>Welche Art Ausnahmen und Fehler behandelt ihr System? Welche Art Ausnahmen werden an welche Außenschnittstelle weitergeleitet und welche Ausnahmen behandelt das System komplett intern?</w:t>
-      </w:r>
-    </w:p>
-    <w:p>
-      <w:pPr>
-        <w:pStyle w:val="Erluterungstext"/>
-      </w:pPr>
-      <w:r>
-        <w:t>Wie nutzen Sie die Exception-Handling Mechanismen ihrer Programmiersprache? Verwenden Sie checked- oder unchecked-Exceptions?</w:t>
-      </w:r>
-    </w:p>
-    <w:bookmarkEnd w:id="488"/>
-    <w:bookmarkEnd w:id="489"/>
-    <w:p>
-      <w:pPr>
-        <w:spacing w:before="56" w:after="113"/>
-        <w:rPr>
-          <w:rFonts w:cs="Arial"/>
-          <w:sz w:val="20"/>
-        </w:rPr>
-      </w:pPr>
-    </w:p>
-    <w:p>
-      <w:pPr>
-        <w:pStyle w:val="berschrift2"/>
-      </w:pPr>
-      <w:bookmarkStart w:id="490" w:name="_Toc161293471"/>
-      <w:bookmarkStart w:id="491" w:name="_Toc188159257"/>
-      <w:r>
-        <w:t>Management des Systems &amp; Administrierbarkeit</w:t>
-      </w:r>
-      <w:bookmarkEnd w:id="490"/>
-      <w:bookmarkEnd w:id="491"/>
-    </w:p>
-    <w:p>
-      <w:pPr>
-        <w:pStyle w:val="Erluterungstext"/>
-      </w:pPr>
-      <w:bookmarkStart w:id="492" w:name="OLE_LINK113"/>
-      <w:bookmarkStart w:id="493" w:name="OLE_LINK114"/>
-      <w:r>
-        <w:t>Größere IT-Systeme laufen häufig in kontrollierten Ablaufumgebungen (Rechenzentren) unter der Kontrolle von Operatoren oder Administratoren ab. Diese Stakeholder benötigen einerseits spezifische Informationen über den Zustand der Programme zur Laufzeit, andererseits auch spezielle Eingriffs- oder Konfigurationsmöglichkeiten.</w:t>
-      </w:r>
-    </w:p>
-    <w:bookmarkEnd w:id="492"/>
-    <w:bookmarkEnd w:id="493"/>
-    <w:p/>
-    <w:p>
-      <w:pPr>
-        <w:pStyle w:val="berschrift2"/>
-      </w:pPr>
-      <w:bookmarkStart w:id="494" w:name="_Toc161293472"/>
-      <w:bookmarkStart w:id="495" w:name="_Toc188159258"/>
-      <w:r>
-        <w:t>Logging, Protokollierung, Tracing</w:t>
-      </w:r>
-      <w:bookmarkEnd w:id="494"/>
-      <w:bookmarkEnd w:id="495"/>
-      <w:r>
-        <w:t xml:space="preserve"> </w:t>
-      </w:r>
-    </w:p>
-    <w:p>
-      <w:pPr>
-        <w:pStyle w:val="Erluterungstext"/>
-      </w:pPr>
-      <w:bookmarkStart w:id="496" w:name="OLE_LINK115"/>
-      <w:bookmarkStart w:id="497" w:name="OLE_LINK116"/>
+      <w:bookmarkStart w:id="505" w:name="OLE_LINK115"/>
+      <w:bookmarkStart w:id="506" w:name="OLE_LINK116"/>
       <w:r>
         <w:t xml:space="preserve">Es gibt zwei Ausprägungen der Protokollierung, das </w:t>
       </w:r>
@@ -19911,8 +19999,8 @@
         <w:t>Tracing soll Debugging -Information für Entwickler oder Supportmitarbeiter liefern. Es dient primär zur Fehlersuche und -analyse.</w:t>
       </w:r>
     </w:p>
-    <w:bookmarkEnd w:id="496"/>
-    <w:bookmarkEnd w:id="497"/>
+    <w:bookmarkEnd w:id="505"/>
+    <w:bookmarkEnd w:id="506"/>
     <w:p>
       <w:pPr>
         <w:widowControl w:val="0"/>
@@ -19930,20 +20018,20 @@
       <w:pPr>
         <w:pStyle w:val="berschrift2"/>
       </w:pPr>
-      <w:bookmarkStart w:id="498" w:name="_Toc161293473"/>
-      <w:bookmarkStart w:id="499" w:name="_Toc188159259"/>
+      <w:bookmarkStart w:id="507" w:name="_Toc161293473"/>
+      <w:bookmarkStart w:id="508" w:name="_Toc188159259"/>
       <w:r>
         <w:t>Geschäftsregeln</w:t>
       </w:r>
-      <w:bookmarkEnd w:id="498"/>
-      <w:bookmarkEnd w:id="499"/>
+      <w:bookmarkEnd w:id="507"/>
+      <w:bookmarkEnd w:id="508"/>
     </w:p>
     <w:p>
       <w:pPr>
         <w:pStyle w:val="Erluterungstext"/>
       </w:pPr>
-      <w:bookmarkStart w:id="500" w:name="OLE_LINK117"/>
-      <w:bookmarkStart w:id="501" w:name="OLE_LINK118"/>
+      <w:bookmarkStart w:id="509" w:name="OLE_LINK117"/>
+      <w:bookmarkStart w:id="510" w:name="OLE_LINK118"/>
       <w:r>
         <w:t>Wie behandeln Sie Geschäftslogik oder Geschäftsregeln? Implementieren die beteiligten Fachklassen ihre Logik selbst, oder liegt die Logik in der Verantwortung einer zentralen Komponente? Setzen Sie eine Regelmaschine (rule-engine) zur Interpretation von Geschäftsregeln ein (Produktionsregelsysteme, forward- oder backward-chaining)?</w:t>
       </w:r>
@@ -19961,22 +20049,22 @@
       <w:pPr>
         <w:pStyle w:val="berschrift2"/>
       </w:pPr>
-      <w:bookmarkStart w:id="502" w:name="_Toc161293474"/>
-      <w:bookmarkStart w:id="503" w:name="_Toc188159260"/>
-      <w:bookmarkEnd w:id="500"/>
-      <w:bookmarkEnd w:id="501"/>
+      <w:bookmarkStart w:id="511" w:name="_Toc161293474"/>
+      <w:bookmarkStart w:id="512" w:name="_Toc188159260"/>
+      <w:bookmarkEnd w:id="509"/>
+      <w:bookmarkEnd w:id="510"/>
       <w:r>
         <w:t>Konfigurierbarkeit</w:t>
       </w:r>
-      <w:bookmarkEnd w:id="502"/>
-      <w:bookmarkEnd w:id="503"/>
+      <w:bookmarkEnd w:id="511"/>
+      <w:bookmarkEnd w:id="512"/>
     </w:p>
     <w:p>
       <w:pPr>
         <w:pStyle w:val="Erluterungstext"/>
       </w:pPr>
-      <w:bookmarkStart w:id="504" w:name="OLE_LINK119"/>
-      <w:bookmarkStart w:id="505" w:name="OLE_LINK120"/>
+      <w:bookmarkStart w:id="513" w:name="OLE_LINK119"/>
+      <w:bookmarkStart w:id="514" w:name="OLE_LINK120"/>
       <w:r>
         <w:t>Die Flexibilität von IT-Systemem wird unter anderem durch ihre Konfigurierbarkeit beeinflusst, die Möglichkeit, manche Entscheidungen hinsichtlich der Systemnutzung erst spät zu treffen. Konfigurierbarkeit kann zu folgenden Zeitpunkten erfolgen:</w:t>
       </w:r>
@@ -20013,8 +20101,8 @@
         <w:t>Während des Programmablaufs: Konfigurationsinformation wird zur Programmlaufzeit erfragt oder gelesen.</w:t>
       </w:r>
     </w:p>
-    <w:bookmarkEnd w:id="504"/>
-    <w:bookmarkEnd w:id="505"/>
+    <w:bookmarkEnd w:id="513"/>
+    <w:bookmarkEnd w:id="514"/>
     <w:p>
       <w:pPr>
         <w:rPr>
@@ -20026,130 +20114,24 @@
       <w:pPr>
         <w:pStyle w:val="berschrift2"/>
       </w:pPr>
-      <w:bookmarkStart w:id="506" w:name="_Toc161293475"/>
-      <w:bookmarkStart w:id="507" w:name="_Toc188159261"/>
+      <w:bookmarkStart w:id="515" w:name="_Toc161293475"/>
+      <w:bookmarkStart w:id="516" w:name="_Toc188159261"/>
       <w:r>
         <w:t>Parallelisierung und Threading</w:t>
       </w:r>
-      <w:bookmarkEnd w:id="506"/>
-      <w:bookmarkEnd w:id="507"/>
+      <w:bookmarkEnd w:id="515"/>
+      <w:bookmarkEnd w:id="516"/>
     </w:p>
     <w:p>
       <w:pPr>
         <w:pStyle w:val="Erluterungstext"/>
       </w:pPr>
-      <w:bookmarkStart w:id="508" w:name="OLE_LINK121"/>
-      <w:bookmarkStart w:id="509" w:name="OLE_LINK122"/>
+      <w:bookmarkStart w:id="517" w:name="OLE_LINK121"/>
+      <w:bookmarkStart w:id="518" w:name="OLE_LINK122"/>
       <w:r>
         <w:t>Programme können in parallelen Prozessen oder Threads ablaufen - was die Notwendigkeit von Synchronisationspunkten mit sich bringt. Die Grundlagen dieses Aspekten legt die Parallelverarbeitung. Für die Architektur und Implementierung nebenläufiger Systeme sind viele technische Detailaspekte zu berücksichtigen (Adressräume, Arten von Synchronisationsmechanismen (Guards, Wächter, Semaphore), Prozesse und Threads, Parallelität im Betriebssystem, Parallelität in virtuellen Maschinen und andere).</w:t>
       </w:r>
     </w:p>
-    <w:bookmarkEnd w:id="508"/>
-    <w:bookmarkEnd w:id="509"/>
-    <w:p>
-      <w:pPr>
-        <w:spacing w:before="56" w:after="113"/>
-        <w:rPr>
-          <w:rFonts w:cs="Arial"/>
-          <w:sz w:val="20"/>
-        </w:rPr>
-      </w:pPr>
-    </w:p>
-    <w:p>
-      <w:pPr>
-        <w:pStyle w:val="berschrift2"/>
-      </w:pPr>
-      <w:bookmarkStart w:id="510" w:name="_Toc161293476"/>
-      <w:bookmarkStart w:id="511" w:name="_Toc188159262"/>
-      <w:r>
-        <w:t>Internationalisierung</w:t>
-      </w:r>
-      <w:bookmarkEnd w:id="510"/>
-      <w:bookmarkEnd w:id="511"/>
-    </w:p>
-    <w:p>
-      <w:pPr>
-        <w:pStyle w:val="Erluterungstext"/>
-      </w:pPr>
-      <w:bookmarkStart w:id="512" w:name="OLE_LINK123"/>
-      <w:bookmarkStart w:id="513" w:name="OLE_LINK124"/>
-      <w:r>
-        <w:t>Unterstützung für den Einsatz von Systemen in unterschiedlichen Ländern, Anpassung der Systeme an länderspezifische Merkmale. Bei der Internationalisierung (aufgrund der 18 Buchstaben zwischen I und n des englischen Internationalisation auch i18n genannt) geht es neben der Übersetzung von Aus- oder EIngabetexten auch um verwendete Zeichensätze, Orientierung von Schriften am Bildschirm und andere (äußerliche) Aspekte.</w:t>
-      </w:r>
-    </w:p>
-    <w:bookmarkEnd w:id="512"/>
-    <w:bookmarkEnd w:id="513"/>
-    <w:p>
-      <w:pPr>
-        <w:spacing w:before="56" w:after="113"/>
-        <w:rPr>
-          <w:rFonts w:cs="Arial"/>
-          <w:sz w:val="20"/>
-        </w:rPr>
-      </w:pPr>
-    </w:p>
-    <w:p>
-      <w:pPr>
-        <w:pStyle w:val="berschrift2"/>
-      </w:pPr>
-      <w:bookmarkStart w:id="514" w:name="_Toc161293477"/>
-      <w:bookmarkStart w:id="515" w:name="_Toc188159263"/>
-      <w:r>
-        <w:lastRenderedPageBreak/>
-        <w:t>Migration</w:t>
-      </w:r>
-      <w:bookmarkEnd w:id="514"/>
-      <w:bookmarkEnd w:id="515"/>
-    </w:p>
-    <w:p>
-      <w:pPr>
-        <w:pStyle w:val="Erluterungstext"/>
-      </w:pPr>
-      <w:bookmarkStart w:id="516" w:name="OLE_LINK125"/>
-      <w:bookmarkStart w:id="517" w:name="OLE_LINK126"/>
-      <w:bookmarkStart w:id="518" w:name="OLE_LINK127"/>
-      <w:r>
-        <w:t>Für die meisten Systeme gibt es existierende Altsysteme, die durch die neuen Systeme abgelöst werden sollen. Denken Sie als Architekt nicht nur an Ihre neue, schöne Architektur, sondern rechtzeitig auch an alle organisatorischen und technischen Aspekte, die zur Einführung oder Migration der Architektur beachtet werden müssen.</w:t>
-      </w:r>
-    </w:p>
-    <w:p>
-      <w:pPr>
-        <w:pStyle w:val="Erluterungstext"/>
-      </w:pPr>
-      <w:r>
-        <w:t>Beispiele</w:t>
-      </w:r>
-    </w:p>
-    <w:p>
-      <w:pPr>
-        <w:pStyle w:val="ErluterungstextBullets"/>
-      </w:pPr>
-      <w:r>
-        <w:t>Konzept, Vorgehensweise oder Werkzeuge zur Datenübernahme und initialen Befüllung mit Daten</w:t>
-      </w:r>
-    </w:p>
-    <w:p>
-      <w:pPr>
-        <w:pStyle w:val="ErluterungstextBullets"/>
-      </w:pPr>
-      <w:r>
-        <w:t>Konzept zur Systemeinführung oder zeitweiliger Parallelbetrieb von Alt- und Neusystem</w:t>
-      </w:r>
-    </w:p>
-    <w:p>
-      <w:pPr>
-        <w:pStyle w:val="Erluterungstext"/>
-      </w:pPr>
-    </w:p>
-    <w:p>
-      <w:pPr>
-        <w:pStyle w:val="Erluterungstext"/>
-      </w:pPr>
-      <w:r>
-        <w:t>Müssen Sie bestehende Daten migrieren? Wie führen Sie die benötigten syntaktischen oder semantischern Transformationen durch?</w:t>
-      </w:r>
-    </w:p>
-    <w:bookmarkEnd w:id="516"/>
     <w:bookmarkEnd w:id="517"/>
     <w:bookmarkEnd w:id="518"/>
     <w:p>
@@ -20158,7 +20140,6 @@
         <w:rPr>
           <w:rFonts w:cs="Arial"/>
           <w:sz w:val="20"/>
-          <w:szCs w:val="20"/>
         </w:rPr>
       </w:pPr>
     </w:p>
@@ -20166,10 +20147,10 @@
       <w:pPr>
         <w:pStyle w:val="berschrift2"/>
       </w:pPr>
-      <w:bookmarkStart w:id="519" w:name="_Toc161293478"/>
-      <w:bookmarkStart w:id="520" w:name="_Toc188159264"/>
-      <w:r>
-        <w:t>Testbarkeit</w:t>
+      <w:bookmarkStart w:id="519" w:name="_Toc161293476"/>
+      <w:bookmarkStart w:id="520" w:name="_Toc188159262"/>
+      <w:r>
+        <w:t>Internationalisierung</w:t>
       </w:r>
       <w:bookmarkEnd w:id="519"/>
       <w:bookmarkEnd w:id="520"/>
@@ -20178,10 +20159,14 @@
       <w:pPr>
         <w:pStyle w:val="Erluterungstext"/>
       </w:pPr>
-      <w:r>
-        <w:t>Unterstützung für einfache (und möglichst automatische) Tests. Diese Eigenschaft bildet die Grundlage für das wichtige Erfolgsmuster "Continous Integration". In Projekten sollte mindestens täglich der gesamte Stand der Entwicklung gebaut und (automatisch) getestet werden - daher spielt Testbarkeit eine wichtige Rolle. Wichtige Stichworte hierzu sind Unit- Tests und Mock-Objekte.</w:t>
-      </w:r>
-    </w:p>
+      <w:bookmarkStart w:id="521" w:name="OLE_LINK123"/>
+      <w:bookmarkStart w:id="522" w:name="OLE_LINK124"/>
+      <w:r>
+        <w:t>Unterstützung für den Einsatz von Systemen in unterschiedlichen Ländern, Anpassung der Systeme an länderspezifische Merkmale. Bei der Internationalisierung (aufgrund der 18 Buchstaben zwischen I und n des englischen Internationalisation auch i18n genannt) geht es neben der Übersetzung von Aus- oder EIngabetexten auch um verwendete Zeichensätze, Orientierung von Schriften am Bildschirm und andere (äußerliche) Aspekte.</w:t>
+      </w:r>
+    </w:p>
+    <w:bookmarkEnd w:id="521"/>
+    <w:bookmarkEnd w:id="522"/>
     <w:p>
       <w:pPr>
         <w:spacing w:before="56" w:after="113"/>
@@ -20195,67 +20180,169 @@
       <w:pPr>
         <w:pStyle w:val="berschrift2"/>
       </w:pPr>
-      <w:bookmarkStart w:id="521" w:name="_Toc188159265"/>
-      <w:r>
-        <w:t>Skalierung, Clustering</w:t>
-      </w:r>
-      <w:bookmarkEnd w:id="521"/>
+      <w:bookmarkStart w:id="523" w:name="_Toc161293477"/>
+      <w:bookmarkStart w:id="524" w:name="_Toc188159263"/>
+      <w:r>
+        <w:t>Migration</w:t>
+      </w:r>
+      <w:bookmarkEnd w:id="523"/>
+      <w:bookmarkEnd w:id="524"/>
     </w:p>
     <w:p>
       <w:pPr>
         <w:pStyle w:val="Erluterungstext"/>
       </w:pPr>
-      <w:bookmarkStart w:id="522" w:name="OLE_LINK128"/>
-      <w:bookmarkStart w:id="523" w:name="OLE_LINK129"/>
-      <w:r>
-        <w:t>Wie gestalten Sie Ihr System „wachstumsfähig“, so daß auch bei steigender Last oder steigenden Benutzerzahlen die Antwortzeiten und/oder Durchsatz erhalten bleiben?</w:t>
-      </w:r>
-    </w:p>
-    <w:bookmarkEnd w:id="522"/>
-    <w:bookmarkEnd w:id="523"/>
-    <w:p>
-      <w:pPr>
-        <w:spacing w:before="56" w:after="113"/>
-        <w:rPr>
-          <w:rFonts w:cs="Arial"/>
-          <w:sz w:val="20"/>
-        </w:rPr>
-      </w:pPr>
-    </w:p>
-    <w:p>
-      <w:pPr>
-        <w:pStyle w:val="berschrift2"/>
-      </w:pPr>
-      <w:bookmarkStart w:id="524" w:name="_Toc188159266"/>
-      <w:bookmarkStart w:id="525" w:name="OLE_LINK31"/>
-      <w:bookmarkStart w:id="526" w:name="OLE_LINK32"/>
-      <w:r>
-        <w:t>Hochverfügbarkeit</w:t>
-      </w:r>
-      <w:bookmarkEnd w:id="524"/>
+      <w:bookmarkStart w:id="525" w:name="OLE_LINK125"/>
+      <w:bookmarkStart w:id="526" w:name="OLE_LINK126"/>
+      <w:bookmarkStart w:id="527" w:name="OLE_LINK127"/>
+      <w:r>
+        <w:t>Für die meisten Systeme gibt es existierende Altsysteme, die durch die neuen Systeme abgelöst werden sollen. Denken Sie als Architekt nicht nur an Ihre neue, schöne Architektur, sondern rechtzeitig auch an alle organisatorischen und technischen Aspekte, die zur Einführung oder Migration der Architektur beachtet werden müssen.</w:t>
+      </w:r>
     </w:p>
     <w:p>
       <w:pPr>
         <w:pStyle w:val="Erluterungstext"/>
       </w:pPr>
-      <w:bookmarkStart w:id="527" w:name="OLE_LINK130"/>
-      <w:bookmarkStart w:id="528" w:name="OLE_LINK131"/>
-      <w:r>
-        <w:t>Wie erreichen Sie hohe Verfügbarkeit des Systems? Legen Sie Teile redundant aus? Verteilen Sie das System auf unterschiedliche Rechner oder Rechenzentren? Betreiben Sie Standby-Systeme?</w:t>
+      <w:r>
+        <w:t>Beispiele</w:t>
+      </w:r>
+    </w:p>
+    <w:p>
+      <w:pPr>
+        <w:pStyle w:val="ErluterungstextBullets"/>
+      </w:pPr>
+      <w:r>
+        <w:t>Konzept, Vorgehensweise oder Werkzeuge zur Datenübernahme und initialen Befüllung mit Daten</w:t>
+      </w:r>
+    </w:p>
+    <w:p>
+      <w:pPr>
+        <w:pStyle w:val="ErluterungstextBullets"/>
+      </w:pPr>
+      <w:r>
+        <w:t>Konzept zur Systemeinführung oder zeitweiliger Parallelbetrieb von Alt- und Neusystem</w:t>
+      </w:r>
+    </w:p>
+    <w:p>
+      <w:pPr>
+        <w:pStyle w:val="Erluterungstext"/>
+      </w:pPr>
+    </w:p>
+    <w:p>
+      <w:pPr>
+        <w:pStyle w:val="Erluterungstext"/>
+      </w:pPr>
+      <w:r>
+        <w:t>Müssen Sie bestehende Daten migrieren? Wie führen Sie die benötigten syntaktischen oder semantischern Transformationen durch?</w:t>
       </w:r>
     </w:p>
     <w:bookmarkEnd w:id="525"/>
     <w:bookmarkEnd w:id="526"/>
     <w:bookmarkEnd w:id="527"/>
-    <w:bookmarkEnd w:id="528"/>
+    <w:p>
+      <w:pPr>
+        <w:spacing w:before="56" w:after="113"/>
+        <w:rPr>
+          <w:rFonts w:cs="Arial"/>
+          <w:sz w:val="20"/>
+          <w:szCs w:val="20"/>
+        </w:rPr>
+      </w:pPr>
+    </w:p>
     <w:p>
       <w:pPr>
         <w:pStyle w:val="berschrift2"/>
-        <w:rPr>
-          <w:ins w:id="529" w:author="Gernot Starke" w:date="2012-06-08T16:12:00Z"/>
-        </w:rPr>
-      </w:pPr>
-      <w:ins w:id="530" w:author="Gernot Starke" w:date="2012-06-08T16:12:00Z">
+      </w:pPr>
+      <w:bookmarkStart w:id="528" w:name="_Toc161293478"/>
+      <w:bookmarkStart w:id="529" w:name="_Toc188159264"/>
+      <w:r>
+        <w:t>Testbarkeit</w:t>
+      </w:r>
+      <w:bookmarkEnd w:id="528"/>
+      <w:bookmarkEnd w:id="529"/>
+    </w:p>
+    <w:p>
+      <w:pPr>
+        <w:pStyle w:val="Erluterungstext"/>
+      </w:pPr>
+      <w:r>
+        <w:t>Unterstützung für einfache (und möglichst automatische) Tests. Diese Eigenschaft bildet die Grundlage für das wichtige Erfolgsmuster "Continous Integration". In Projekten sollte mindestens täglich der gesamte Stand der Entwicklung gebaut und (automatisch) getestet werden - daher spielt Testbarkeit eine wichtige Rolle. Wichtige Stichworte hierzu sind Unit- Tests und Mock-Objekte.</w:t>
+      </w:r>
+    </w:p>
+    <w:p>
+      <w:pPr>
+        <w:spacing w:before="56" w:after="113"/>
+        <w:rPr>
+          <w:rFonts w:cs="Arial"/>
+          <w:sz w:val="20"/>
+        </w:rPr>
+      </w:pPr>
+    </w:p>
+    <w:p>
+      <w:pPr>
+        <w:pStyle w:val="berschrift2"/>
+      </w:pPr>
+      <w:bookmarkStart w:id="530" w:name="_Toc188159265"/>
+      <w:r>
+        <w:t>Skalierung, Clustering</w:t>
+      </w:r>
+      <w:bookmarkEnd w:id="530"/>
+    </w:p>
+    <w:p>
+      <w:pPr>
+        <w:pStyle w:val="Erluterungstext"/>
+      </w:pPr>
+      <w:bookmarkStart w:id="531" w:name="OLE_LINK128"/>
+      <w:bookmarkStart w:id="532" w:name="OLE_LINK129"/>
+      <w:r>
+        <w:t>Wie gestalten Sie Ihr System „wachstumsfähig“, so daß auch bei steigender Last oder steigenden Benutzerzahlen die Antwortzeiten und/oder Durchsatz erhalten bleiben?</w:t>
+      </w:r>
+    </w:p>
+    <w:bookmarkEnd w:id="531"/>
+    <w:bookmarkEnd w:id="532"/>
+    <w:p>
+      <w:pPr>
+        <w:spacing w:before="56" w:after="113"/>
+        <w:rPr>
+          <w:rFonts w:cs="Arial"/>
+          <w:sz w:val="20"/>
+        </w:rPr>
+      </w:pPr>
+    </w:p>
+    <w:p>
+      <w:pPr>
+        <w:pStyle w:val="berschrift2"/>
+      </w:pPr>
+      <w:bookmarkStart w:id="533" w:name="_Toc188159266"/>
+      <w:bookmarkStart w:id="534" w:name="OLE_LINK31"/>
+      <w:bookmarkStart w:id="535" w:name="OLE_LINK32"/>
+      <w:r>
+        <w:t>Hochverfügbarkeit</w:t>
+      </w:r>
+      <w:bookmarkEnd w:id="533"/>
+    </w:p>
+    <w:p>
+      <w:pPr>
+        <w:pStyle w:val="Erluterungstext"/>
+      </w:pPr>
+      <w:bookmarkStart w:id="536" w:name="OLE_LINK130"/>
+      <w:bookmarkStart w:id="537" w:name="OLE_LINK131"/>
+      <w:r>
+        <w:t>Wie erreichen Sie hohe Verfügbarkeit des Systems? Legen Sie Teile redundant aus? Verteilen Sie das System auf unterschiedliche Rechner oder Rechenzentren? Betreiben Sie Standby-Systeme?</w:t>
+      </w:r>
+    </w:p>
+    <w:bookmarkEnd w:id="534"/>
+    <w:bookmarkEnd w:id="535"/>
+    <w:bookmarkEnd w:id="536"/>
+    <w:bookmarkEnd w:id="537"/>
+    <w:p>
+      <w:pPr>
+        <w:pStyle w:val="berschrift2"/>
+        <w:rPr>
+          <w:ins w:id="538" w:author="Gernot Starke" w:date="2012-06-08T16:12:00Z"/>
+        </w:rPr>
+      </w:pPr>
+      <w:ins w:id="539" w:author="Gernot Starke" w:date="2012-06-08T16:12:00Z">
         <w:r>
           <w:t>Codegenerierung</w:t>
         </w:r>
@@ -20265,15 +20352,15 @@
       <w:pPr>
         <w:pStyle w:val="Erluterungstext"/>
         <w:rPr>
-          <w:ins w:id="531" w:author="Gernot Starke" w:date="2012-06-08T16:12:00Z"/>
-        </w:rPr>
-      </w:pPr>
-      <w:ins w:id="532" w:author="Gernot Starke" w:date="2012-06-08T16:46:00Z">
+          <w:ins w:id="540" w:author="Gernot Starke" w:date="2012-06-08T16:12:00Z"/>
+        </w:rPr>
+      </w:pPr>
+      <w:ins w:id="541" w:author="Gernot Starke" w:date="2012-06-08T16:46:00Z">
         <w:r>
           <w:t>Wie und wo verwenden Sie Codegeneratoren, um Teile Ihres Systems aus Modellen oder domänenspezifischen Sprachen (DSL’s) zu generieren</w:t>
         </w:r>
       </w:ins>
-      <w:ins w:id="533" w:author="Gernot Starke" w:date="2012-06-08T16:12:00Z">
+      <w:ins w:id="542" w:author="Gernot Starke" w:date="2012-06-08T16:12:00Z">
         <w:r>
           <w:t>?</w:t>
         </w:r>
@@ -20283,10 +20370,10 @@
       <w:pPr>
         <w:pStyle w:val="berschrift2"/>
         <w:rPr>
-          <w:ins w:id="534" w:author="Gernot Starke" w:date="2012-06-08T16:46:00Z"/>
-        </w:rPr>
-      </w:pPr>
-      <w:ins w:id="535" w:author="Gernot Starke" w:date="2012-06-08T16:46:00Z">
+          <w:ins w:id="543" w:author="Gernot Starke" w:date="2012-06-08T16:46:00Z"/>
+        </w:rPr>
+      </w:pPr>
+      <w:ins w:id="544" w:author="Gernot Starke" w:date="2012-06-08T16:46:00Z">
         <w:r>
           <w:t>Buildmanagement</w:t>
         </w:r>
@@ -20296,30 +20383,30 @@
       <w:pPr>
         <w:pStyle w:val="Erluterungstext"/>
         <w:rPr>
-          <w:ins w:id="536" w:author="Gernot Starke" w:date="2012-06-08T16:46:00Z"/>
-        </w:rPr>
-      </w:pPr>
-      <w:ins w:id="537" w:author="Gernot Starke" w:date="2012-06-08T16:47:00Z">
+          <w:ins w:id="545" w:author="Gernot Starke" w:date="2012-06-08T16:46:00Z"/>
+        </w:rPr>
+      </w:pPr>
+      <w:ins w:id="546" w:author="Gernot Starke" w:date="2012-06-08T16:47:00Z">
         <w:r>
           <w:t>Wie wird das gesamte System aus Sourcecode Bausteinen gebaut? Welche Repositories (Versionsverwaltungssysteme) enthalten welchen Sourcecode, wo liegen Konfigurationsdateien, Testdaten und/oder Build-Skripte (</w:t>
         </w:r>
       </w:ins>
-      <w:ins w:id="538" w:author="Gernot Starke" w:date="2012-06-08T16:48:00Z">
+      <w:ins w:id="547" w:author="Gernot Starke" w:date="2012-06-08T16:48:00Z">
         <w:r>
           <w:t xml:space="preserve">make, </w:t>
         </w:r>
       </w:ins>
-      <w:ins w:id="539" w:author="Gernot Starke" w:date="2012-06-08T16:47:00Z">
+      <w:ins w:id="548" w:author="Gernot Starke" w:date="2012-06-08T16:47:00Z">
         <w:r>
           <w:t>ant, maven,</w:t>
         </w:r>
       </w:ins>
-      <w:ins w:id="540" w:author="Gernot Starke" w:date="2012-06-08T16:48:00Z">
+      <w:ins w:id="549" w:author="Gernot Starke" w:date="2012-06-08T16:48:00Z">
         <w:r>
           <w:t xml:space="preserve"> gradle oder Ähnliche)?</w:t>
         </w:r>
       </w:ins>
-      <w:ins w:id="541" w:author="Gernot Starke" w:date="2012-06-08T16:47:00Z">
+      <w:ins w:id="550" w:author="Gernot Starke" w:date="2012-06-08T16:47:00Z">
         <w:r>
           <w:t xml:space="preserve"> </w:t>
         </w:r>
@@ -20338,20 +20425,20 @@
       <w:pPr>
         <w:pStyle w:val="berschrift1"/>
       </w:pPr>
-      <w:bookmarkStart w:id="542" w:name="_Toc161293482"/>
-      <w:bookmarkStart w:id="543" w:name="_Toc188159267"/>
+      <w:bookmarkStart w:id="551" w:name="_Toc161293482"/>
+      <w:bookmarkStart w:id="552" w:name="_Toc188159267"/>
       <w:r>
         <w:t>Entwurfsentscheidungen</w:t>
       </w:r>
-      <w:bookmarkEnd w:id="542"/>
-      <w:bookmarkEnd w:id="543"/>
+      <w:bookmarkEnd w:id="551"/>
+      <w:bookmarkEnd w:id="552"/>
     </w:p>
     <w:p>
       <w:pPr>
         <w:pStyle w:val="Erluterungberschrift"/>
       </w:pPr>
-      <w:bookmarkStart w:id="544" w:name="OLE_LINK132"/>
-      <w:bookmarkStart w:id="545" w:name="OLE_LINK133"/>
+      <w:bookmarkStart w:id="553" w:name="OLE_LINK132"/>
+      <w:bookmarkStart w:id="554" w:name="OLE_LINK133"/>
       <w:r>
         <w:t>Inhalt</w:t>
       </w:r>
@@ -20418,8 +20505,8 @@
         <w:pStyle w:val="Erluterungstext"/>
       </w:pPr>
     </w:p>
-    <w:bookmarkEnd w:id="544"/>
-    <w:bookmarkEnd w:id="545"/>
+    <w:bookmarkEnd w:id="553"/>
+    <w:bookmarkEnd w:id="554"/>
     <w:p>
       <w:pPr>
         <w:pStyle w:val="Erluterungstext"/>
@@ -20491,25 +20578,26 @@
       <w:pPr>
         <w:pStyle w:val="berschrift2"/>
       </w:pPr>
-      <w:bookmarkStart w:id="546" w:name="_Toc161293483"/>
-      <w:bookmarkStart w:id="547" w:name="_Toc188159268"/>
-      <w:bookmarkStart w:id="548" w:name="OLE_LINK33"/>
-      <w:bookmarkStart w:id="549" w:name="OLE_LINK34"/>
-      <w:r>
+      <w:bookmarkStart w:id="555" w:name="_Toc161293483"/>
+      <w:bookmarkStart w:id="556" w:name="_Toc188159268"/>
+      <w:bookmarkStart w:id="557" w:name="OLE_LINK33"/>
+      <w:bookmarkStart w:id="558" w:name="OLE_LINK34"/>
+      <w:r>
+        <w:lastRenderedPageBreak/>
         <w:t>Entwurfsentscheidung</w:t>
       </w:r>
-      <w:bookmarkEnd w:id="546"/>
+      <w:bookmarkEnd w:id="555"/>
       <w:r>
         <w:t xml:space="preserve"> 1</w:t>
       </w:r>
-      <w:bookmarkEnd w:id="547"/>
+      <w:bookmarkEnd w:id="556"/>
     </w:p>
     <w:p>
       <w:pPr>
         <w:pStyle w:val="berschrift3"/>
       </w:pPr>
-      <w:bookmarkStart w:id="550" w:name="OLE_LINK146"/>
-      <w:bookmarkStart w:id="551" w:name="OLE_LINK147"/>
+      <w:bookmarkStart w:id="559" w:name="OLE_LINK146"/>
+      <w:bookmarkStart w:id="560" w:name="OLE_LINK147"/>
       <w:r>
         <w:t>Fragestellung</w:t>
       </w:r>
@@ -20662,17 +20750,17 @@
       <w:pPr>
         <w:pStyle w:val="berschrift2"/>
       </w:pPr>
-      <w:bookmarkStart w:id="552" w:name="_Toc161293484"/>
-      <w:bookmarkStart w:id="553" w:name="_Toc188159269"/>
-      <w:bookmarkEnd w:id="548"/>
-      <w:bookmarkEnd w:id="549"/>
-      <w:bookmarkEnd w:id="550"/>
-      <w:bookmarkEnd w:id="551"/>
+      <w:bookmarkStart w:id="561" w:name="_Toc161293484"/>
+      <w:bookmarkStart w:id="562" w:name="_Toc188159269"/>
+      <w:bookmarkEnd w:id="557"/>
+      <w:bookmarkEnd w:id="558"/>
+      <w:bookmarkEnd w:id="559"/>
+      <w:bookmarkEnd w:id="560"/>
       <w:r>
         <w:t>Entwurfsentscheidung n</w:t>
       </w:r>
-      <w:bookmarkEnd w:id="552"/>
-      <w:bookmarkEnd w:id="553"/>
+      <w:bookmarkEnd w:id="561"/>
+      <w:bookmarkEnd w:id="562"/>
     </w:p>
     <w:p>
       <w:pPr>
@@ -20687,23 +20775,23 @@
       <w:pPr>
         <w:pStyle w:val="berschrift1"/>
       </w:pPr>
-      <w:bookmarkStart w:id="554" w:name="_Toc161293485"/>
-      <w:bookmarkStart w:id="555" w:name="_Toc188159270"/>
+      <w:bookmarkStart w:id="563" w:name="_Toc161293485"/>
+      <w:bookmarkStart w:id="564" w:name="_Toc188159270"/>
       <w:r>
         <w:t>Qualitätss</w:t>
       </w:r>
       <w:r>
         <w:t>zenarien</w:t>
       </w:r>
-      <w:bookmarkEnd w:id="554"/>
-      <w:bookmarkEnd w:id="555"/>
+      <w:bookmarkEnd w:id="563"/>
+      <w:bookmarkEnd w:id="564"/>
     </w:p>
     <w:p>
       <w:pPr>
         <w:pStyle w:val="Erluterungstext"/>
       </w:pPr>
-      <w:bookmarkStart w:id="556" w:name="OLE_LINK134"/>
-      <w:bookmarkStart w:id="557" w:name="OLE_LINK135"/>
+      <w:bookmarkStart w:id="565" w:name="OLE_LINK134"/>
+      <w:bookmarkStart w:id="566" w:name="OLE_LINK135"/>
       <w:r>
         <w:t>D</w:t>
       </w:r>
@@ -20723,25 +20811,25 @@
         <w:t xml:space="preserve">. </w:t>
       </w:r>
     </w:p>
-    <w:bookmarkEnd w:id="556"/>
-    <w:bookmarkEnd w:id="557"/>
+    <w:bookmarkEnd w:id="565"/>
+    <w:bookmarkEnd w:id="566"/>
     <w:p/>
     <w:p>
       <w:pPr>
         <w:pStyle w:val="berschrift2"/>
       </w:pPr>
-      <w:bookmarkStart w:id="558" w:name="_Toc188159271"/>
+      <w:bookmarkStart w:id="567" w:name="_Toc188159271"/>
       <w:r>
         <w:t>Qualitätsbaum</w:t>
       </w:r>
-      <w:bookmarkEnd w:id="558"/>
+      <w:bookmarkEnd w:id="567"/>
     </w:p>
     <w:p>
       <w:pPr>
         <w:pStyle w:val="Erluterungberschrift"/>
       </w:pPr>
-      <w:bookmarkStart w:id="559" w:name="OLE_LINK136"/>
-      <w:bookmarkStart w:id="560" w:name="OLE_LINK137"/>
+      <w:bookmarkStart w:id="568" w:name="OLE_LINK136"/>
+      <w:bookmarkStart w:id="569" w:name="OLE_LINK137"/>
       <w:r>
         <w:t>Inhalt</w:t>
       </w:r>
@@ -20801,32 +20889,32 @@
         <w:t>Eine mögliche Darstellung ist eine baumartige Verfeinerung des Begriffes „Qualität“</w:t>
       </w:r>
     </w:p>
-    <w:bookmarkEnd w:id="559"/>
-    <w:bookmarkEnd w:id="560"/>
+    <w:bookmarkEnd w:id="568"/>
+    <w:bookmarkEnd w:id="569"/>
     <w:p/>
     <w:p>
       <w:pPr>
         <w:pStyle w:val="berschrift2"/>
       </w:pPr>
-      <w:bookmarkStart w:id="561" w:name="_Toc161293487"/>
-      <w:bookmarkStart w:id="562" w:name="_Toc188159272"/>
+      <w:bookmarkStart w:id="570" w:name="_Toc161293487"/>
+      <w:bookmarkStart w:id="571" w:name="_Toc188159272"/>
       <w:r>
         <w:t>Bewertungsszenari</w:t>
       </w:r>
-      <w:bookmarkEnd w:id="561"/>
+      <w:bookmarkEnd w:id="570"/>
       <w:r>
         <w:t>en</w:t>
       </w:r>
-      <w:bookmarkEnd w:id="562"/>
+      <w:bookmarkEnd w:id="571"/>
     </w:p>
     <w:p>
       <w:pPr>
         <w:pStyle w:val="Erluterungberschrift"/>
       </w:pPr>
-      <w:bookmarkStart w:id="563" w:name="OLE_LINK138"/>
-      <w:bookmarkStart w:id="564" w:name="OLE_LINK139"/>
-      <w:bookmarkStart w:id="565" w:name="OLE_LINK140"/>
-      <w:bookmarkStart w:id="566" w:name="OLE_LINK141"/>
+      <w:bookmarkStart w:id="572" w:name="OLE_LINK138"/>
+      <w:bookmarkStart w:id="573" w:name="OLE_LINK139"/>
+      <w:bookmarkStart w:id="574" w:name="OLE_LINK140"/>
+      <w:bookmarkStart w:id="575" w:name="OLE_LINK141"/>
       <w:r>
         <w:t>Inhalt</w:t>
       </w:r>
@@ -20888,8 +20976,8 @@
         <w:t>Grenz- oder Stress-Szenarien beschreiben, wie das System auf Extremsituationen reagiert. Beispiele: Wie reagiert das System auf einen vollständigen Stromausfall, einen gravierenden Hardwarefehler oder ähnliches.</w:t>
       </w:r>
     </w:p>
-    <w:bookmarkEnd w:id="563"/>
-    <w:bookmarkEnd w:id="564"/>
+    <w:bookmarkEnd w:id="572"/>
+    <w:bookmarkEnd w:id="573"/>
     <w:p>
       <w:pPr>
         <w:pStyle w:val="Erluterungstext"/>
@@ -21134,8 +21222,8 @@
       </w:r>
     </w:p>
     <w:p/>
-    <w:bookmarkEnd w:id="565"/>
-    <w:bookmarkEnd w:id="566"/>
+    <w:bookmarkEnd w:id="574"/>
+    <w:bookmarkEnd w:id="575"/>
     <w:p>
       <w:pPr>
         <w:spacing w:before="56" w:after="113"/>
@@ -21150,21 +21238,20 @@
         <w:pStyle w:val="berschrift1"/>
       </w:pPr>
       <w:r>
-        <w:lastRenderedPageBreak/>
         <w:t xml:space="preserve"> </w:t>
       </w:r>
-      <w:bookmarkStart w:id="567" w:name="_Toc188159273"/>
+      <w:bookmarkStart w:id="576" w:name="_Toc188159273"/>
       <w:r>
         <w:t>Risiken</w:t>
       </w:r>
-      <w:bookmarkEnd w:id="567"/>
+      <w:bookmarkEnd w:id="576"/>
     </w:p>
     <w:p>
       <w:pPr>
         <w:pStyle w:val="Erluterungberschrift"/>
       </w:pPr>
-      <w:bookmarkStart w:id="568" w:name="OLE_LINK142"/>
-      <w:bookmarkStart w:id="569" w:name="OLE_LINK143"/>
+      <w:bookmarkStart w:id="577" w:name="OLE_LINK142"/>
+      <w:bookmarkStart w:id="578" w:name="OLE_LINK143"/>
       <w:r>
         <w:t>Inhalt</w:t>
       </w:r>
@@ -21209,8 +21296,8 @@
         <w:t>Risikolisten mit Eintrittswahrscheinlichkeit, Schadenshöhe, Maßnahmen zur Risikovermeidung oder Risikominimierung, ...</w:t>
       </w:r>
     </w:p>
-    <w:bookmarkEnd w:id="568"/>
-    <w:bookmarkEnd w:id="569"/>
+    <w:bookmarkEnd w:id="577"/>
+    <w:bookmarkEnd w:id="578"/>
     <w:p>
       <w:pPr>
         <w:spacing w:before="56" w:after="113"/>
@@ -21224,20 +21311,20 @@
       <w:pPr>
         <w:pStyle w:val="berschrift1"/>
       </w:pPr>
-      <w:bookmarkStart w:id="570" w:name="_Toc161293495"/>
-      <w:bookmarkStart w:id="571" w:name="_Toc188159274"/>
+      <w:bookmarkStart w:id="579" w:name="_Toc161293495"/>
+      <w:bookmarkStart w:id="580" w:name="_Toc188159274"/>
       <w:r>
         <w:t>Glossar</w:t>
       </w:r>
-      <w:bookmarkEnd w:id="570"/>
-      <w:bookmarkEnd w:id="571"/>
+      <w:bookmarkEnd w:id="579"/>
+      <w:bookmarkEnd w:id="580"/>
     </w:p>
     <w:p>
       <w:pPr>
         <w:pStyle w:val="Erluterungberschrift"/>
       </w:pPr>
-      <w:bookmarkStart w:id="572" w:name="OLE_LINK144"/>
-      <w:bookmarkStart w:id="573" w:name="OLE_LINK145"/>
+      <w:bookmarkStart w:id="581" w:name="OLE_LINK144"/>
+      <w:bookmarkStart w:id="582" w:name="OLE_LINK145"/>
       <w:r>
         <w:t>Inhalt</w:t>
       </w:r>
@@ -21282,8 +21369,8 @@
         <w:t>einfache zweispaltige Tabelle mit &lt;Begriff&gt; und &lt;Definition&gt;</w:t>
       </w:r>
     </w:p>
-    <w:bookmarkEnd w:id="572"/>
-    <w:bookmarkEnd w:id="573"/>
+    <w:bookmarkEnd w:id="581"/>
+    <w:bookmarkEnd w:id="582"/>
     <w:p/>
     <w:sectPr>
       <w:headerReference w:type="default" r:id="rId19"/>
@@ -21413,7 +21500,7 @@
       </w:r>
     </w:p>
   </w:comment>
-  <w:comment w:id="433" w:author="Mario Murrent" w:date="2014-10-27T22:34:00Z" w:initials="MM">
+  <w:comment w:id="442" w:author="Mario Murrent" w:date="2014-10-27T22:34:00Z" w:initials="MM">
     <w:p>
       <w:pPr>
         <w:pStyle w:val="Kommentartext"/>
@@ -21429,7 +21516,7 @@
       </w:r>
     </w:p>
   </w:comment>
-  <w:comment w:id="438" w:author="Mario Murrent" w:date="2014-10-27T22:34:00Z" w:initials="MM">
+  <w:comment w:id="447" w:author="Mario Murrent" w:date="2014-10-27T22:34:00Z" w:initials="MM">
     <w:p>
       <w:pPr>
         <w:pStyle w:val="Kommentartext"/>
@@ -21794,7 +21881,7 @@
         <w:rStyle w:val="Seitenzahl"/>
         <w:noProof/>
       </w:rPr>
-      <w:t>22</w:t>
+      <w:t>21</w:t>
     </w:r>
     <w:r>
       <w:rPr>
@@ -21908,7 +21995,7 @@
         <w:rStyle w:val="Seitenzahl"/>
         <w:noProof/>
       </w:rPr>
-      <w:t>19</w:t>
+      <w:t>18</w:t>
     </w:r>
     <w:r>
       <w:rPr>
@@ -21945,7 +22032,7 @@
         <w:rStyle w:val="Seitenzahl"/>
         <w:noProof/>
       </w:rPr>
-      <w:t>22</w:t>
+      <w:t>21</w:t>
     </w:r>
     <w:r>
       <w:rPr>
@@ -24226,7 +24313,7 @@
 </file>
 
 <file path=customXml/itemProps1.xml><?xml version="1.0" encoding="utf-8"?>
-<ds:datastoreItem xmlns:ds="http://schemas.openxmlformats.org/officeDocument/2006/customXml" ds:itemID="{4A411E3F-4FCB-4CC8-A6B1-03956A70D0FC}">
+<ds:datastoreItem xmlns:ds="http://schemas.openxmlformats.org/officeDocument/2006/customXml" ds:itemID="{56C32A15-5D64-4376-916E-D53F86E7A491}">
   <ds:schemaRefs>
     <ds:schemaRef ds:uri="http://schemas.openxmlformats.org/officeDocument/2006/bibliography"/>
   </ds:schemaRefs>

</xml_diff>